<commit_message>
Updated to version 2.0
</commit_message>
<xml_diff>
--- a/Assignment_Analysis_and_Design_Document.docx
+++ b/Assignment_Analysis_and_Design_Document.docx
@@ -1,6 +1,6 @@
 
 <file path=word/document.xml><?xml version="1.0" encoding="utf-8"?>
-<w:document xmlns:wpc="http://schemas.microsoft.com/office/word/2010/wordprocessingCanvas" xmlns:cx="http://schemas.microsoft.com/office/drawing/2014/chartex" xmlns:cx1="http://schemas.microsoft.com/office/drawing/2015/9/8/chartex" xmlns:cx2="http://schemas.microsoft.com/office/drawing/2015/10/21/chartex" xmlns:cx3="http://schemas.microsoft.com/office/drawing/2016/5/9/chartex" xmlns:cx4="http://schemas.microsoft.com/office/drawing/2016/5/10/chartex" xmlns:cx5="http://schemas.microsoft.com/office/drawing/2016/5/11/chartex" xmlns:cx6="http://schemas.microsoft.com/office/drawing/2016/5/12/chartex" xmlns:cx7="http://schemas.microsoft.com/office/drawing/2016/5/13/chartex" xmlns:cx8="http://schemas.microsoft.com/office/drawing/2016/5/14/chartex" xmlns:mc="http://schemas.openxmlformats.org/markup-compatibility/2006" xmlns:aink="http://schemas.microsoft.com/office/drawing/2016/ink" xmlns:am3d="http://schemas.microsoft.com/office/drawing/2017/model3d" xmlns:o="urn:schemas-microsoft-com:office:office" xmlns:oel="http://schemas.microsoft.com/office/2019/extlst" xmlns:r="http://schemas.openxmlformats.org/officeDocument/2006/relationships" xmlns:m="http://schemas.openxmlformats.org/officeDocument/2006/math" xmlns:v="urn:schemas-microsoft-com:vml" xmlns:wp14="http://schemas.microsoft.com/office/word/2010/wordprocessingDrawing" xmlns:wp="http://schemas.openxmlformats.org/drawingml/2006/wordprocessingDrawing" xmlns:w10="urn:schemas-microsoft-com:office:word" xmlns:w="http://schemas.openxmlformats.org/wordprocessingml/2006/main" xmlns:w14="http://schemas.microsoft.com/office/word/2010/wordml" xmlns:w15="http://schemas.microsoft.com/office/word/2012/wordml" xmlns:w16cex="http://schemas.microsoft.com/office/word/2018/wordml/cex" xmlns:w16cid="http://schemas.microsoft.com/office/word/2016/wordml/cid" xmlns:w16="http://schemas.microsoft.com/office/word/2018/wordml" xmlns:w16sdtdh="http://schemas.microsoft.com/office/word/2020/wordml/sdtdatahash" xmlns:w16se="http://schemas.microsoft.com/office/word/2015/wordml/symex" xmlns:wpg="http://schemas.microsoft.com/office/word/2010/wordprocessingGroup" xmlns:wpi="http://schemas.microsoft.com/office/word/2010/wordprocessingInk" xmlns:wne="http://schemas.microsoft.com/office/word/2006/wordml" xmlns:wps="http://schemas.microsoft.com/office/word/2010/wordprocessingShape" mc:Ignorable="w14 w15 w16se w16cid w16 w16cex w16sdtdh wp14">
+<w:document xmlns:wpc="http://schemas.microsoft.com/office/word/2010/wordprocessingCanvas" xmlns:cx="http://schemas.microsoft.com/office/drawing/2014/chartex" xmlns:cx1="http://schemas.microsoft.com/office/drawing/2015/9/8/chartex" xmlns:cx2="http://schemas.microsoft.com/office/drawing/2015/10/21/chartex" xmlns:cx3="http://schemas.microsoft.com/office/drawing/2016/5/9/chartex" xmlns:cx4="http://schemas.microsoft.com/office/drawing/2016/5/10/chartex" xmlns:cx5="http://schemas.microsoft.com/office/drawing/2016/5/11/chartex" xmlns:cx6="http://schemas.microsoft.com/office/drawing/2016/5/12/chartex" xmlns:cx7="http://schemas.microsoft.com/office/drawing/2016/5/13/chartex" xmlns:cx8="http://schemas.microsoft.com/office/drawing/2016/5/14/chartex" xmlns:mc="http://schemas.openxmlformats.org/markup-compatibility/2006" xmlns:aink="http://schemas.microsoft.com/office/drawing/2016/ink" xmlns:am3d="http://schemas.microsoft.com/office/drawing/2017/model3d" xmlns:o="urn:schemas-microsoft-com:office:office" xmlns:oel="http://schemas.microsoft.com/office/2019/extlst" xmlns:r="http://schemas.openxmlformats.org/officeDocument/2006/relationships" xmlns:m="http://schemas.openxmlformats.org/officeDocument/2006/math" xmlns:v="urn:schemas-microsoft-com:vml" xmlns:wp14="http://schemas.microsoft.com/office/word/2010/wordprocessingDrawing" xmlns:wp="http://schemas.openxmlformats.org/drawingml/2006/wordprocessingDrawing" xmlns:w10="urn:schemas-microsoft-com:office:word" xmlns:w="http://schemas.openxmlformats.org/wordprocessingml/2006/main" xmlns:w14="http://schemas.microsoft.com/office/word/2010/wordml" xmlns:w15="http://schemas.microsoft.com/office/word/2012/wordml" xmlns:w16cex="http://schemas.microsoft.com/office/word/2018/wordml/cex" xmlns:w16cid="http://schemas.microsoft.com/office/word/2016/wordml/cid" xmlns:w16="http://schemas.microsoft.com/office/word/2018/wordml" xmlns:w16du="http://schemas.microsoft.com/office/word/2023/wordml/word16du" xmlns:w16sdtdh="http://schemas.microsoft.com/office/word/2020/wordml/sdtdatahash" xmlns:w16se="http://schemas.microsoft.com/office/word/2015/wordml/symex" xmlns:wpg="http://schemas.microsoft.com/office/word/2010/wordprocessingGroup" xmlns:wpi="http://schemas.microsoft.com/office/word/2010/wordprocessingInk" xmlns:wne="http://schemas.microsoft.com/office/word/2006/wordml" xmlns:wps="http://schemas.microsoft.com/office/word/2010/wordprocessingShape" mc:Ignorable="w14 w15 w16se w16cid w16 w16cex w16sdtdh wp14">
   <w:body>
     <w:p>
       <w:pPr>
@@ -833,6 +833,13 @@
           <w:sz w:val="24"/>
           <w:szCs w:val="24"/>
         </w:rPr>
+        <w:t xml:space="preserve">Dream Catch </w:t>
+      </w:r>
+      <w:r>
+        <w:rPr>
+          <w:sz w:val="24"/>
+          <w:szCs w:val="24"/>
+        </w:rPr>
         <w:t>Sleep Tracker is a web application designed to help users monitor their sleep patterns and gain insights into their sleep quality. The target audience for the app is individuals who are interested in improving their sleep habits or managing sleep-related conditions. The app must be able to handle a high volume of user data and provide accurate and timely feedback to users.</w:t>
       </w:r>
     </w:p>
@@ -1446,17 +1453,8 @@
           <w:i/>
           <w:sz w:val="24"/>
         </w:rPr>
-        <w:t>will not redirect the user to the login page.</w:t>
-      </w:r>
-    </w:p>
-    <w:p>
-      <w:pPr>
-        <w:rPr>
-          <w:b/>
-          <w:i/>
-          <w:sz w:val="24"/>
-        </w:rPr>
-      </w:pPr>
+        <w:t xml:space="preserve">will not redirect the user to the login </w:t>
+      </w:r>
       <w:r>
         <w:rPr>
           <w:b/>
@@ -1464,6 +1462,23 @@
           <w:sz w:val="24"/>
         </w:rPr>
         <w:lastRenderedPageBreak/>
+        <w:t>page.</w:t>
+      </w:r>
+    </w:p>
+    <w:p>
+      <w:pPr>
+        <w:rPr>
+          <w:b/>
+          <w:i/>
+          <w:sz w:val="24"/>
+        </w:rPr>
+      </w:pPr>
+      <w:r>
+        <w:rPr>
+          <w:b/>
+          <w:i/>
+          <w:sz w:val="24"/>
+        </w:rPr>
         <w:t>Use case: L</w:t>
       </w:r>
       <w:r>
@@ -2110,6 +2125,13 @@
           <w:iCs/>
           <w:sz w:val="24"/>
         </w:rPr>
+        <w:t xml:space="preserve">The Client-Server architecture stands on the layered one. </w:t>
+      </w:r>
+      <w:r>
+        <w:rPr>
+          <w:iCs/>
+          <w:sz w:val="24"/>
+        </w:rPr>
         <w:t>The Layered Architectural Pattern is a common design pattern used in software development that separates an application into distinct layers. Each layer is responsible for a specific set of tasks and communicates only with the layers directly above and below it. The pattern provides a clear separation of concerns and makes the application more modular and easier to maintain.</w:t>
       </w:r>
     </w:p>
@@ -2351,6 +2373,33 @@
     </w:p>
     <w:p>
       <w:pPr>
+        <w:spacing w:line="240" w:lineRule="auto"/>
+        <w:jc w:val="both"/>
+        <w:rPr>
+          <w:iCs/>
+          <w:sz w:val="24"/>
+        </w:rPr>
+      </w:pPr>
+    </w:p>
+    <w:p>
+      <w:pPr>
+        <w:spacing w:line="240" w:lineRule="auto"/>
+        <w:jc w:val="both"/>
+        <w:rPr>
+          <w:iCs/>
+          <w:sz w:val="24"/>
+        </w:rPr>
+      </w:pPr>
+      <w:r>
+        <w:rPr>
+          <w:iCs/>
+          <w:sz w:val="24"/>
+        </w:rPr>
+        <w:t>Another layer, the Strategy layer is responsible for customizing behavior. The general idea of the factory method design pattern is preserved, except for the fact that no object is being created; instead behavior is defined.</w:t>
+      </w:r>
+    </w:p>
+    <w:p>
+      <w:pPr>
         <w:widowControl/>
         <w:spacing w:after="200" w:line="276" w:lineRule="auto"/>
         <w:rPr>
@@ -2418,8 +2467,8 @@
           <w:sz w:val="28"/>
         </w:rPr>
         <w:drawing>
-          <wp:inline distT="0" distB="0" distL="0" distR="0" wp14:anchorId="7532BE93" wp14:editId="4A1B0D5E">
-            <wp:extent cx="2434574" cy="6449325"/>
+          <wp:inline distT="0" distB="0" distL="0" distR="0" wp14:anchorId="7532BE93" wp14:editId="39B03E7E">
+            <wp:extent cx="2091220" cy="6449325"/>
             <wp:effectExtent l="0" t="0" r="0" b="0"/>
             <wp:docPr id="1" name="Picture 1"/>
             <wp:cNvGraphicFramePr>
@@ -2447,7 +2496,7 @@
                   <pic:spPr>
                     <a:xfrm>
                       <a:off x="0" y="0"/>
-                      <a:ext cx="2434574" cy="6449325"/>
+                      <a:ext cx="2091220" cy="6449325"/>
                     </a:xfrm>
                     <a:prstGeom prst="rect">
                       <a:avLst/>
@@ -2546,98 +2595,91 @@
           <w:sz w:val="24"/>
           <w:szCs w:val="24"/>
         </w:rPr>
-        <w:t>The service layer contains the application's business logic and coordinates the flow of data between the presentation and data access layers. It is implemented using SpringBoot and includes the EntryServiceImpl, IEntryService, and IUserService classes.</w:t>
-      </w:r>
-    </w:p>
-    <w:p>
-      <w:pPr>
-        <w:spacing w:line="240" w:lineRule="auto"/>
-        <w:jc w:val="both"/>
+        <w:t xml:space="preserve">The service layer contains the application's business logic and coordinates the flow of data between the presentation and data access layers. It is implemented using </w:t>
+      </w:r>
+      <w:proofErr w:type="spellStart"/>
+      <w:r>
         <w:rPr>
           <w:bCs/>
           <w:sz w:val="24"/>
           <w:szCs w:val="24"/>
         </w:rPr>
-      </w:pPr>
-    </w:p>
-    <w:p>
-      <w:pPr>
-        <w:spacing w:line="240" w:lineRule="auto"/>
-        <w:jc w:val="both"/>
+        <w:t>SpringBoot</w:t>
+      </w:r>
+      <w:proofErr w:type="spellEnd"/>
+      <w:r>
         <w:rPr>
           <w:bCs/>
           <w:sz w:val="24"/>
           <w:szCs w:val="24"/>
         </w:rPr>
-      </w:pPr>
+        <w:t xml:space="preserve"> and includes the </w:t>
+      </w:r>
+      <w:proofErr w:type="spellStart"/>
       <w:r>
         <w:rPr>
           <w:bCs/>
           <w:sz w:val="24"/>
           <w:szCs w:val="24"/>
         </w:rPr>
-        <w:t>The data access layer is responsible for accessing the database and persisting data. It is implemented using Spring Data JPA and includes the IEntryRepository and IUserRepository classes.</w:t>
-      </w:r>
-    </w:p>
-    <w:p>
-      <w:pPr>
-        <w:spacing w:line="240" w:lineRule="auto"/>
-        <w:jc w:val="both"/>
+        <w:t>EntryServiceImpl</w:t>
+      </w:r>
+      <w:proofErr w:type="spellEnd"/>
+      <w:r>
         <w:rPr>
           <w:bCs/>
           <w:sz w:val="24"/>
           <w:szCs w:val="24"/>
         </w:rPr>
-      </w:pPr>
-    </w:p>
-    <w:p>
-      <w:pPr>
-        <w:spacing w:line="240" w:lineRule="auto"/>
-        <w:jc w:val="both"/>
+        <w:t xml:space="preserve">, </w:t>
+      </w:r>
+      <w:proofErr w:type="spellStart"/>
+      <w:r>
         <w:rPr>
           <w:bCs/>
           <w:sz w:val="24"/>
           <w:szCs w:val="24"/>
         </w:rPr>
-      </w:pPr>
+        <w:t>IEntryService</w:t>
+      </w:r>
+      <w:proofErr w:type="spellEnd"/>
       <w:r>
         <w:rPr>
           <w:bCs/>
           <w:sz w:val="24"/>
           <w:szCs w:val="24"/>
         </w:rPr>
-        <w:t>The domain layer contains the application's domain objects and business logic. It includes the Entry, User, MetricChart, and Tag classes.</w:t>
-      </w:r>
-    </w:p>
-    <w:p>
-      <w:pPr>
-        <w:spacing w:line="240" w:lineRule="auto"/>
-        <w:jc w:val="both"/>
+        <w:t xml:space="preserve">, and </w:t>
+      </w:r>
+      <w:proofErr w:type="spellStart"/>
+      <w:r>
         <w:rPr>
           <w:bCs/>
           <w:sz w:val="24"/>
           <w:szCs w:val="24"/>
         </w:rPr>
-      </w:pPr>
-    </w:p>
-    <w:p>
-      <w:pPr>
-        <w:spacing w:line="240" w:lineRule="auto"/>
-        <w:jc w:val="both"/>
+        <w:t>IUserService</w:t>
+      </w:r>
+      <w:proofErr w:type="spellEnd"/>
+      <w:r>
         <w:rPr>
           <w:bCs/>
           <w:sz w:val="24"/>
           <w:szCs w:val="24"/>
         </w:rPr>
-      </w:pPr>
-      <w:r>
+        <w:t xml:space="preserve"> classes.</w:t>
+      </w:r>
+    </w:p>
+    <w:p>
+      <w:pPr>
+        <w:spacing w:line="240" w:lineRule="auto"/>
+        <w:jc w:val="both"/>
         <w:rPr>
           <w:bCs/>
           <w:sz w:val="24"/>
           <w:szCs w:val="24"/>
         </w:rPr>
-        <w:t>The factory layer contains the metric factories responsible for creating metric charts. It includes the DurationFactory, EnergyFactory, MetricFactory, and StressFactory classes.</w:t>
-      </w:r>
+      </w:pPr>
     </w:p>
     <w:p>
       <w:pPr>
@@ -2649,53 +2691,292 @@
           <w:szCs w:val="24"/>
         </w:rPr>
       </w:pPr>
-    </w:p>
-    <w:p>
-      <w:pPr>
-        <w:spacing w:line="240" w:lineRule="auto"/>
-        <w:jc w:val="both"/>
+      <w:r>
         <w:rPr>
           <w:bCs/>
           <w:sz w:val="24"/>
           <w:szCs w:val="24"/>
         </w:rPr>
-      </w:pPr>
+        <w:t xml:space="preserve">The data access layer is responsible for accessing the database and persisting data. It is implemented using Spring Data JPA and includes the </w:t>
+      </w:r>
+      <w:proofErr w:type="spellStart"/>
       <w:r>
         <w:rPr>
           <w:bCs/>
           <w:sz w:val="24"/>
           <w:szCs w:val="24"/>
         </w:rPr>
+        <w:t>IEntryRepository</w:t>
+      </w:r>
+      <w:proofErr w:type="spellEnd"/>
+      <w:r>
+        <w:rPr>
+          <w:bCs/>
+          <w:sz w:val="24"/>
+          <w:szCs w:val="24"/>
+        </w:rPr>
+        <w:t xml:space="preserve"> and </w:t>
+      </w:r>
+      <w:proofErr w:type="spellStart"/>
+      <w:r>
+        <w:rPr>
+          <w:bCs/>
+          <w:sz w:val="24"/>
+          <w:szCs w:val="24"/>
+        </w:rPr>
+        <w:t>IUserRepository</w:t>
+      </w:r>
+      <w:proofErr w:type="spellEnd"/>
+      <w:r>
+        <w:rPr>
+          <w:bCs/>
+          <w:sz w:val="24"/>
+          <w:szCs w:val="24"/>
+        </w:rPr>
+        <w:t xml:space="preserve"> classes.</w:t>
+      </w:r>
+    </w:p>
+    <w:p>
+      <w:pPr>
+        <w:spacing w:line="240" w:lineRule="auto"/>
+        <w:jc w:val="both"/>
+        <w:rPr>
+          <w:bCs/>
+          <w:sz w:val="24"/>
+          <w:szCs w:val="24"/>
+        </w:rPr>
+      </w:pPr>
+    </w:p>
+    <w:p>
+      <w:pPr>
+        <w:spacing w:line="240" w:lineRule="auto"/>
+        <w:jc w:val="both"/>
+        <w:rPr>
+          <w:bCs/>
+          <w:sz w:val="24"/>
+          <w:szCs w:val="24"/>
+        </w:rPr>
+      </w:pPr>
+      <w:r>
+        <w:rPr>
+          <w:bCs/>
+          <w:sz w:val="24"/>
+          <w:szCs w:val="24"/>
+        </w:rPr>
+        <w:t xml:space="preserve">The domain layer contains the application's domain objects and business logic. It includes the Entry, User, </w:t>
+      </w:r>
+      <w:proofErr w:type="spellStart"/>
+      <w:r>
+        <w:rPr>
+          <w:bCs/>
+          <w:sz w:val="24"/>
+          <w:szCs w:val="24"/>
+        </w:rPr>
+        <w:t>MetricChart</w:t>
+      </w:r>
+      <w:proofErr w:type="spellEnd"/>
+      <w:r>
+        <w:rPr>
+          <w:bCs/>
+          <w:sz w:val="24"/>
+          <w:szCs w:val="24"/>
+        </w:rPr>
+        <w:t>, and Tag classes.</w:t>
+      </w:r>
+    </w:p>
+    <w:p>
+      <w:pPr>
+        <w:spacing w:line="240" w:lineRule="auto"/>
+        <w:jc w:val="both"/>
+        <w:rPr>
+          <w:bCs/>
+          <w:sz w:val="24"/>
+          <w:szCs w:val="24"/>
+        </w:rPr>
+      </w:pPr>
+    </w:p>
+    <w:p>
+      <w:pPr>
+        <w:spacing w:line="240" w:lineRule="auto"/>
+        <w:jc w:val="both"/>
+        <w:rPr>
+          <w:bCs/>
+          <w:sz w:val="24"/>
+          <w:szCs w:val="24"/>
+        </w:rPr>
+      </w:pPr>
+      <w:r>
+        <w:rPr>
+          <w:bCs/>
+          <w:sz w:val="24"/>
+          <w:szCs w:val="24"/>
+        </w:rPr>
+        <w:t xml:space="preserve">The factory layer contains the metric factories responsible for creating metric charts. It includes the </w:t>
+      </w:r>
+      <w:proofErr w:type="spellStart"/>
+      <w:r>
+        <w:rPr>
+          <w:bCs/>
+          <w:sz w:val="24"/>
+          <w:szCs w:val="24"/>
+        </w:rPr>
+        <w:t>DurationFactory</w:t>
+      </w:r>
+      <w:proofErr w:type="spellEnd"/>
+      <w:r>
+        <w:rPr>
+          <w:bCs/>
+          <w:sz w:val="24"/>
+          <w:szCs w:val="24"/>
+        </w:rPr>
+        <w:t xml:space="preserve">, </w:t>
+      </w:r>
+      <w:proofErr w:type="spellStart"/>
+      <w:r>
+        <w:rPr>
+          <w:bCs/>
+          <w:sz w:val="24"/>
+          <w:szCs w:val="24"/>
+        </w:rPr>
+        <w:t>EnergyFactory</w:t>
+      </w:r>
+      <w:proofErr w:type="spellEnd"/>
+      <w:r>
+        <w:rPr>
+          <w:bCs/>
+          <w:sz w:val="24"/>
+          <w:szCs w:val="24"/>
+        </w:rPr>
+        <w:t xml:space="preserve">, </w:t>
+      </w:r>
+      <w:proofErr w:type="spellStart"/>
+      <w:r>
+        <w:rPr>
+          <w:bCs/>
+          <w:sz w:val="24"/>
+          <w:szCs w:val="24"/>
+        </w:rPr>
+        <w:t>MetricFactory</w:t>
+      </w:r>
+      <w:proofErr w:type="spellEnd"/>
+      <w:r>
+        <w:rPr>
+          <w:bCs/>
+          <w:sz w:val="24"/>
+          <w:szCs w:val="24"/>
+        </w:rPr>
+        <w:t xml:space="preserve">, and </w:t>
+      </w:r>
+      <w:proofErr w:type="spellStart"/>
+      <w:r>
+        <w:rPr>
+          <w:bCs/>
+          <w:sz w:val="24"/>
+          <w:szCs w:val="24"/>
+        </w:rPr>
+        <w:t>StressFactory</w:t>
+      </w:r>
+      <w:proofErr w:type="spellEnd"/>
+      <w:r>
+        <w:rPr>
+          <w:bCs/>
+          <w:sz w:val="24"/>
+          <w:szCs w:val="24"/>
+        </w:rPr>
+        <w:t xml:space="preserve"> classes.</w:t>
+      </w:r>
+    </w:p>
+    <w:p>
+      <w:pPr>
+        <w:spacing w:line="240" w:lineRule="auto"/>
+        <w:jc w:val="both"/>
+        <w:rPr>
+          <w:bCs/>
+          <w:sz w:val="24"/>
+          <w:szCs w:val="24"/>
+        </w:rPr>
+      </w:pPr>
+    </w:p>
+    <w:p>
+      <w:pPr>
+        <w:spacing w:line="240" w:lineRule="auto"/>
+        <w:jc w:val="both"/>
+        <w:rPr>
+          <w:bCs/>
+          <w:sz w:val="24"/>
+          <w:szCs w:val="24"/>
+        </w:rPr>
+      </w:pPr>
+      <w:r>
+        <w:rPr>
+          <w:bCs/>
+          <w:sz w:val="24"/>
+          <w:szCs w:val="24"/>
+        </w:rPr>
         <w:t>Overall, the system's architecture follows a layered architecture pattern and uses the factory method pattern for creating metric charts.</w:t>
       </w:r>
-    </w:p>
-    <w:p>
-      <w:pPr>
-        <w:spacing w:line="240" w:lineRule="auto"/>
-        <w:jc w:val="both"/>
+      <w:r>
         <w:rPr>
           <w:bCs/>
           <w:sz w:val="24"/>
           <w:szCs w:val="24"/>
         </w:rPr>
-      </w:pPr>
-    </w:p>
-    <w:p>
-      <w:pPr>
-        <w:spacing w:line="240" w:lineRule="auto"/>
-        <w:jc w:val="both"/>
+        <w:t xml:space="preserve"> The Strategy design pattern customizes </w:t>
+      </w:r>
+      <w:proofErr w:type="spellStart"/>
+      <w:r>
         <w:rPr>
           <w:bCs/>
           <w:sz w:val="24"/>
           <w:szCs w:val="24"/>
         </w:rPr>
-      </w:pPr>
+        <w:t>bahavior</w:t>
+      </w:r>
+      <w:proofErr w:type="spellEnd"/>
       <w:r>
         <w:rPr>
           <w:bCs/>
           <w:sz w:val="24"/>
           <w:szCs w:val="24"/>
         </w:rPr>
+        <w:t xml:space="preserve"> for weekly and monthly </w:t>
+      </w:r>
+      <w:r>
+        <w:rPr>
+          <w:bCs/>
+          <w:sz w:val="24"/>
+          <w:szCs w:val="24"/>
+        </w:rPr>
+        <w:t>data extraction.</w:t>
+      </w:r>
+    </w:p>
+    <w:p>
+      <w:pPr>
+        <w:spacing w:line="240" w:lineRule="auto"/>
+        <w:jc w:val="both"/>
+        <w:rPr>
+          <w:bCs/>
+          <w:sz w:val="24"/>
+          <w:szCs w:val="24"/>
+        </w:rPr>
+      </w:pPr>
+    </w:p>
+    <w:p>
+      <w:pPr>
+        <w:spacing w:line="240" w:lineRule="auto"/>
+        <w:jc w:val="both"/>
+        <w:rPr>
+          <w:bCs/>
+          <w:sz w:val="24"/>
+          <w:szCs w:val="24"/>
+        </w:rPr>
+      </w:pPr>
+      <w:r>
+        <w:rPr>
+          <w:bCs/>
+          <w:sz w:val="24"/>
+          <w:szCs w:val="24"/>
+        </w:rPr>
         <w:t>Down below are the component and deployment diagrams</w:t>
       </w:r>
       <w:r>
@@ -2749,8 +3030,8 @@
           <w:noProof/>
         </w:rPr>
         <w:drawing>
-          <wp:inline distT="0" distB="0" distL="0" distR="0" wp14:anchorId="47F618BD" wp14:editId="13C1504E">
-            <wp:extent cx="5935980" cy="1965960"/>
+          <wp:inline distT="0" distB="0" distL="0" distR="0" wp14:anchorId="47F618BD" wp14:editId="78931CC5">
+            <wp:extent cx="5935980" cy="1957859"/>
             <wp:effectExtent l="0" t="0" r="0" b="0"/>
             <wp:docPr id="2" name="Picture 2"/>
             <wp:cNvGraphicFramePr>
@@ -2760,7 +3041,7 @@
               <a:graphicData uri="http://schemas.openxmlformats.org/drawingml/2006/picture">
                 <pic:pic xmlns:pic="http://schemas.openxmlformats.org/drawingml/2006/picture">
                   <pic:nvPicPr>
-                    <pic:cNvPr id="0" name="Picture 1"/>
+                    <pic:cNvPr id="2" name="Picture 2"/>
                     <pic:cNvPicPr>
                       <a:picLocks noChangeAspect="1" noChangeArrowheads="1"/>
                     </pic:cNvPicPr>
@@ -2773,7 +3054,6 @@
                         </a:ext>
                       </a:extLst>
                     </a:blip>
-                    <a:srcRect/>
                     <a:stretch>
                       <a:fillRect/>
                     </a:stretch>
@@ -2781,7 +3061,7 @@
                   <pic:spPr bwMode="auto">
                     <a:xfrm>
                       <a:off x="0" y="0"/>
-                      <a:ext cx="5935980" cy="1965960"/>
+                      <a:ext cx="5935980" cy="1957859"/>
                     </a:xfrm>
                     <a:prstGeom prst="rect">
                       <a:avLst/>
@@ -2954,7 +3234,23 @@
           <w:iCs/>
           <w:sz w:val="24"/>
         </w:rPr>
-        <w:t>Down below is the sequence diagram for the creation of MetricCharts.</w:t>
+        <w:t xml:space="preserve">Down below is the sequence diagram for the creation of </w:t>
+      </w:r>
+      <w:proofErr w:type="spellStart"/>
+      <w:r>
+        <w:rPr>
+          <w:iCs/>
+          <w:sz w:val="24"/>
+        </w:rPr>
+        <w:t>MetricCharts</w:t>
+      </w:r>
+      <w:proofErr w:type="spellEnd"/>
+      <w:r>
+        <w:rPr>
+          <w:iCs/>
+          <w:sz w:val="24"/>
+        </w:rPr>
+        <w:t>.</w:t>
       </w:r>
     </w:p>
     <w:p>
@@ -3283,6 +3579,104 @@
         <w:jc w:val="both"/>
         <w:rPr>
           <w:iCs/>
+          <w:sz w:val="24"/>
+          <w:szCs w:val="24"/>
+        </w:rPr>
+      </w:pPr>
+      <w:r>
+        <w:rPr>
+          <w:iCs/>
+          <w:sz w:val="24"/>
+          <w:szCs w:val="24"/>
+        </w:rPr>
+        <w:t>The Factory Method Design Pattern is useful in situations where we need to create different objects based on certain conditions or parameters, and where we want to avoid tight coupling between the code that creates objects and the code that uses them. This pattern is often used in frameworks where the exact classes of objects needed are not known at compile-time, but are instead determined at runtime.</w:t>
+      </w:r>
+    </w:p>
+    <w:p>
+      <w:pPr>
+        <w:spacing w:line="240" w:lineRule="auto"/>
+        <w:jc w:val="both"/>
+        <w:rPr>
+          <w:iCs/>
+          <w:sz w:val="24"/>
+          <w:szCs w:val="24"/>
+        </w:rPr>
+      </w:pPr>
+    </w:p>
+    <w:p>
+      <w:pPr>
+        <w:spacing w:line="240" w:lineRule="auto"/>
+        <w:jc w:val="both"/>
+        <w:rPr>
+          <w:iCs/>
+          <w:sz w:val="24"/>
+          <w:szCs w:val="24"/>
+        </w:rPr>
+      </w:pPr>
+      <w:r>
+        <w:rPr>
+          <w:iCs/>
+          <w:sz w:val="24"/>
+          <w:szCs w:val="24"/>
+        </w:rPr>
+        <w:t xml:space="preserve">Similar to the Factory DP is the Strategy one. </w:t>
+      </w:r>
+      <w:r>
+        <w:rPr>
+          <w:iCs/>
+          <w:sz w:val="24"/>
+          <w:szCs w:val="24"/>
+        </w:rPr>
+        <w:t>The Strategy design pattern is useful because it allows for the separation of concerns in a program. It enables you to define a family of algorithms, encapsulate each one as an object, and make them interchangeable at runtime.</w:t>
+      </w:r>
+    </w:p>
+    <w:p>
+      <w:pPr>
+        <w:spacing w:line="240" w:lineRule="auto"/>
+        <w:jc w:val="both"/>
+        <w:rPr>
+          <w:iCs/>
+          <w:sz w:val="24"/>
+          <w:szCs w:val="24"/>
+        </w:rPr>
+      </w:pPr>
+    </w:p>
+    <w:p>
+      <w:pPr>
+        <w:spacing w:line="240" w:lineRule="auto"/>
+        <w:jc w:val="both"/>
+        <w:rPr>
+          <w:iCs/>
+          <w:sz w:val="24"/>
+          <w:szCs w:val="24"/>
+        </w:rPr>
+      </w:pPr>
+      <w:r>
+        <w:rPr>
+          <w:iCs/>
+          <w:sz w:val="24"/>
+          <w:szCs w:val="24"/>
+        </w:rPr>
+        <w:t>By doing this, you can choose which algorithm to use at runtime, depending on the situation or conditions. This makes your code more flexible, reusable, and maintainable, as you can easily switch between different algorithms without having to change the code that uses them.</w:t>
+      </w:r>
+    </w:p>
+    <w:p>
+      <w:pPr>
+        <w:spacing w:line="240" w:lineRule="auto"/>
+        <w:jc w:val="both"/>
+        <w:rPr>
+          <w:iCs/>
+          <w:sz w:val="24"/>
+          <w:szCs w:val="24"/>
+        </w:rPr>
+      </w:pPr>
+    </w:p>
+    <w:p>
+      <w:pPr>
+        <w:spacing w:line="240" w:lineRule="auto"/>
+        <w:jc w:val="center"/>
+        <w:rPr>
+          <w:iCs/>
           <w:color w:val="943634" w:themeColor="accent2" w:themeShade="BF"/>
           <w:sz w:val="24"/>
           <w:szCs w:val="24"/>
@@ -3291,22 +3685,57 @@
       <w:r>
         <w:rPr>
           <w:iCs/>
-          <w:sz w:val="24"/>
-          <w:szCs w:val="24"/>
-        </w:rPr>
-        <w:t>The Factory Method Design Pattern is useful in situations where we need to create different objects based on certain conditions or parameters, and where we want to avoid tight coupling between the code that creates objects and the code that uses them. This pattern is often used in frameworks where the exact classes of objects needed are not known at compile-time, but are instead determined at runtime.</w:t>
-      </w:r>
-    </w:p>
-    <w:p>
-      <w:pPr>
-        <w:spacing w:line="240" w:lineRule="auto"/>
-        <w:jc w:val="both"/>
-        <w:rPr>
-          <w:iCs/>
-          <w:sz w:val="24"/>
-          <w:szCs w:val="24"/>
-        </w:rPr>
-      </w:pPr>
+          <w:noProof/>
+          <w:color w:val="943634" w:themeColor="accent2" w:themeShade="BF"/>
+          <w:sz w:val="24"/>
+          <w:szCs w:val="24"/>
+        </w:rPr>
+        <w:drawing>
+          <wp:inline distT="0" distB="0" distL="0" distR="0" wp14:anchorId="3F30850C" wp14:editId="14DFF824">
+            <wp:extent cx="3108137" cy="2613660"/>
+            <wp:effectExtent l="0" t="0" r="0" b="0"/>
+            <wp:docPr id="1911776160" name="Picture 1"/>
+            <wp:cNvGraphicFramePr>
+              <a:graphicFrameLocks xmlns:a="http://schemas.openxmlformats.org/drawingml/2006/main" noChangeAspect="1"/>
+            </wp:cNvGraphicFramePr>
+            <a:graphic xmlns:a="http://schemas.openxmlformats.org/drawingml/2006/main">
+              <a:graphicData uri="http://schemas.openxmlformats.org/drawingml/2006/picture">
+                <pic:pic xmlns:pic="http://schemas.openxmlformats.org/drawingml/2006/picture">
+                  <pic:nvPicPr>
+                    <pic:cNvPr id="0" name="Picture 2"/>
+                    <pic:cNvPicPr>
+                      <a:picLocks noChangeAspect="1" noChangeArrowheads="1"/>
+                    </pic:cNvPicPr>
+                  </pic:nvPicPr>
+                  <pic:blipFill>
+                    <a:blip r:embed="rId14">
+                      <a:extLst>
+                        <a:ext uri="{28A0092B-C50C-407E-A947-70E740481C1C}">
+                          <a14:useLocalDpi xmlns:a14="http://schemas.microsoft.com/office/drawing/2010/main" val="0"/>
+                        </a:ext>
+                      </a:extLst>
+                    </a:blip>
+                    <a:srcRect/>
+                    <a:stretch>
+                      <a:fillRect/>
+                    </a:stretch>
+                  </pic:blipFill>
+                  <pic:spPr bwMode="auto">
+                    <a:xfrm>
+                      <a:off x="0" y="0"/>
+                      <a:ext cx="3108137" cy="2613660"/>
+                    </a:xfrm>
+                    <a:prstGeom prst="rect">
+                      <a:avLst/>
+                    </a:prstGeom>
+                    <a:noFill/>
+                  </pic:spPr>
+                </pic:pic>
+              </a:graphicData>
+            </a:graphic>
+          </wp:inline>
+        </w:drawing>
+      </w:r>
     </w:p>
     <w:p>
       <w:pPr>
@@ -3325,6 +3754,7 @@
           <w:sz w:val="36"/>
           <w:szCs w:val="36"/>
         </w:rPr>
+        <w:lastRenderedPageBreak/>
         <w:t>5</w:t>
       </w:r>
       <w:r>
@@ -3371,7 +3801,25 @@
           <w:sz w:val="24"/>
           <w:szCs w:val="24"/>
         </w:rPr>
-        <w:t>To create different types of charts for different metrics, you can implement concrete Factory classes that implement the IMetricChart interface. For example</w:t>
+        <w:t xml:space="preserve">To create different types of charts for different metrics, you can implement concrete Factory classes that implement the </w:t>
+      </w:r>
+      <w:proofErr w:type="spellStart"/>
+      <w:r>
+        <w:rPr>
+          <w:iCs/>
+          <w:sz w:val="24"/>
+          <w:szCs w:val="24"/>
+        </w:rPr>
+        <w:t>IMetricChart</w:t>
+      </w:r>
+      <w:proofErr w:type="spellEnd"/>
+      <w:r>
+        <w:rPr>
+          <w:iCs/>
+          <w:sz w:val="24"/>
+          <w:szCs w:val="24"/>
+        </w:rPr>
+        <w:t xml:space="preserve"> interface. For example</w:t>
       </w:r>
       <w:r>
         <w:rPr>
@@ -3387,37 +3835,145 @@
           <w:sz w:val="24"/>
           <w:szCs w:val="24"/>
         </w:rPr>
-        <w:t xml:space="preserve"> I created a DurationFactory class that generates charts for duration metrics, an EnergyFactory class that generates charts for energy metrics, and a StressFactory class that generates charts for stress metrics. Each Factory class would implement the createChart() method specified in the IMetricChart interface, and would create a concrete Chart object that is specific to the corresponding metric.</w:t>
-      </w:r>
-    </w:p>
-    <w:p>
-      <w:pPr>
-        <w:spacing w:line="240" w:lineRule="auto"/>
-        <w:jc w:val="both"/>
-        <w:rPr>
-          <w:iCs/>
-          <w:sz w:val="24"/>
-          <w:szCs w:val="24"/>
-        </w:rPr>
-      </w:pPr>
-    </w:p>
-    <w:p>
-      <w:pPr>
-        <w:spacing w:line="240" w:lineRule="auto"/>
-        <w:jc w:val="both"/>
-        <w:rPr>
-          <w:iCs/>
-          <w:sz w:val="24"/>
-          <w:szCs w:val="24"/>
-        </w:rPr>
-      </w:pPr>
-      <w:r>
-        <w:rPr>
-          <w:iCs/>
-          <w:sz w:val="24"/>
-          <w:szCs w:val="24"/>
-        </w:rPr>
-        <w:t>Using this approach, I can easily add new Factory classes to generate charts for new metrics, without having to modify the existing code. You can also create different types of charts for the same metric by creating additional Factory classes that implement the IMetricChart interface in different ways.</w:t>
+        <w:t xml:space="preserve"> I created a </w:t>
+      </w:r>
+      <w:proofErr w:type="spellStart"/>
+      <w:r>
+        <w:rPr>
+          <w:iCs/>
+          <w:sz w:val="24"/>
+          <w:szCs w:val="24"/>
+        </w:rPr>
+        <w:t>DurationFactory</w:t>
+      </w:r>
+      <w:proofErr w:type="spellEnd"/>
+      <w:r>
+        <w:rPr>
+          <w:iCs/>
+          <w:sz w:val="24"/>
+          <w:szCs w:val="24"/>
+        </w:rPr>
+        <w:t xml:space="preserve"> class that generates charts for duration metrics, an </w:t>
+      </w:r>
+      <w:proofErr w:type="spellStart"/>
+      <w:r>
+        <w:rPr>
+          <w:iCs/>
+          <w:sz w:val="24"/>
+          <w:szCs w:val="24"/>
+        </w:rPr>
+        <w:t>EnergyFactory</w:t>
+      </w:r>
+      <w:proofErr w:type="spellEnd"/>
+      <w:r>
+        <w:rPr>
+          <w:iCs/>
+          <w:sz w:val="24"/>
+          <w:szCs w:val="24"/>
+        </w:rPr>
+        <w:t xml:space="preserve"> class that generates charts for energy metrics, and a </w:t>
+      </w:r>
+      <w:proofErr w:type="spellStart"/>
+      <w:r>
+        <w:rPr>
+          <w:iCs/>
+          <w:sz w:val="24"/>
+          <w:szCs w:val="24"/>
+        </w:rPr>
+        <w:t>StressFactory</w:t>
+      </w:r>
+      <w:proofErr w:type="spellEnd"/>
+      <w:r>
+        <w:rPr>
+          <w:iCs/>
+          <w:sz w:val="24"/>
+          <w:szCs w:val="24"/>
+        </w:rPr>
+        <w:t xml:space="preserve"> class that generates charts for stress metrics. Each Factory class would implement the </w:t>
+      </w:r>
+      <w:proofErr w:type="spellStart"/>
+      <w:r>
+        <w:rPr>
+          <w:iCs/>
+          <w:sz w:val="24"/>
+          <w:szCs w:val="24"/>
+        </w:rPr>
+        <w:t>createChart</w:t>
+      </w:r>
+      <w:proofErr w:type="spellEnd"/>
+      <w:r>
+        <w:rPr>
+          <w:iCs/>
+          <w:sz w:val="24"/>
+          <w:szCs w:val="24"/>
+        </w:rPr>
+        <w:t xml:space="preserve">() method specified in the </w:t>
+      </w:r>
+      <w:proofErr w:type="spellStart"/>
+      <w:r>
+        <w:rPr>
+          <w:iCs/>
+          <w:sz w:val="24"/>
+          <w:szCs w:val="24"/>
+        </w:rPr>
+        <w:t>IMetricChart</w:t>
+      </w:r>
+      <w:proofErr w:type="spellEnd"/>
+      <w:r>
+        <w:rPr>
+          <w:iCs/>
+          <w:sz w:val="24"/>
+          <w:szCs w:val="24"/>
+        </w:rPr>
+        <w:t xml:space="preserve"> interface, and would create a concrete Chart object that is specific to the corresponding metric.</w:t>
+      </w:r>
+    </w:p>
+    <w:p>
+      <w:pPr>
+        <w:spacing w:line="240" w:lineRule="auto"/>
+        <w:jc w:val="both"/>
+        <w:rPr>
+          <w:iCs/>
+          <w:sz w:val="24"/>
+          <w:szCs w:val="24"/>
+        </w:rPr>
+      </w:pPr>
+    </w:p>
+    <w:p>
+      <w:pPr>
+        <w:spacing w:line="240" w:lineRule="auto"/>
+        <w:jc w:val="both"/>
+        <w:rPr>
+          <w:iCs/>
+          <w:sz w:val="24"/>
+          <w:szCs w:val="24"/>
+        </w:rPr>
+      </w:pPr>
+      <w:r>
+        <w:rPr>
+          <w:iCs/>
+          <w:sz w:val="24"/>
+          <w:szCs w:val="24"/>
+        </w:rPr>
+        <w:t xml:space="preserve">Using this approach, I can easily add new Factory classes to generate charts for new metrics, without having to modify the existing code. You can also create different types of charts for the same metric by creating additional Factory classes that implement the </w:t>
+      </w:r>
+      <w:proofErr w:type="spellStart"/>
+      <w:r>
+        <w:rPr>
+          <w:iCs/>
+          <w:sz w:val="24"/>
+          <w:szCs w:val="24"/>
+        </w:rPr>
+        <w:t>IMetricChart</w:t>
+      </w:r>
+      <w:proofErr w:type="spellEnd"/>
+      <w:r>
+        <w:rPr>
+          <w:iCs/>
+          <w:sz w:val="24"/>
+          <w:szCs w:val="24"/>
+        </w:rPr>
+        <w:t xml:space="preserve"> interface in different ways.</w:t>
       </w:r>
     </w:p>
     <w:p>
@@ -3486,10 +4042,9 @@
           <w:sz w:val="24"/>
           <w:szCs w:val="24"/>
         </w:rPr>
-        <w:lastRenderedPageBreak/>
         <w:drawing>
-          <wp:inline distT="0" distB="0" distL="0" distR="0" wp14:anchorId="338E5EC8" wp14:editId="4D54A5B5">
-            <wp:extent cx="5172840" cy="5318760"/>
+          <wp:inline distT="0" distB="0" distL="0" distR="0" wp14:anchorId="338E5EC8" wp14:editId="100FB471">
+            <wp:extent cx="5893010" cy="3482340"/>
             <wp:effectExtent l="0" t="0" r="0" b="0"/>
             <wp:docPr id="7" name="Picture 7"/>
             <wp:cNvGraphicFramePr>
@@ -3505,7 +4060,7 @@
                     </pic:cNvPicPr>
                   </pic:nvPicPr>
                   <pic:blipFill>
-                    <a:blip r:embed="rId14" cstate="print">
+                    <a:blip r:embed="rId15" cstate="print">
                       <a:extLst>
                         <a:ext uri="{28A0092B-C50C-407E-A947-70E740481C1C}">
                           <a14:useLocalDpi xmlns:a14="http://schemas.microsoft.com/office/drawing/2010/main" val="0"/>
@@ -3519,7 +4074,7 @@
                   <pic:spPr bwMode="auto">
                     <a:xfrm>
                       <a:off x="0" y="0"/>
-                      <a:ext cx="5172840" cy="5318760"/>
+                      <a:ext cx="5909635" cy="3492164"/>
                     </a:xfrm>
                     <a:prstGeom prst="rect">
                       <a:avLst/>
@@ -3658,7 +4213,7 @@
                     </pic:cNvPicPr>
                   </pic:nvPicPr>
                   <pic:blipFill>
-                    <a:blip r:embed="rId15">
+                    <a:blip r:embed="rId16">
                       <a:extLst>
                         <a:ext uri="{28A0092B-C50C-407E-A947-70E740481C1C}">
                           <a14:useLocalDpi xmlns:a14="http://schemas.microsoft.com/office/drawing/2010/main" val="0"/>
@@ -3884,7 +4439,7 @@
                     <pic:cNvPicPr/>
                   </pic:nvPicPr>
                   <pic:blipFill>
-                    <a:blip r:embed="rId16"/>
+                    <a:blip r:embed="rId17"/>
                     <a:stretch>
                       <a:fillRect/>
                     </a:stretch>
@@ -3956,7 +4511,7 @@
           <w:szCs w:val="24"/>
         </w:rPr>
       </w:pPr>
-      <w:hyperlink r:id="rId17" w:history="1">
+      <w:hyperlink r:id="rId18" w:history="1">
         <w:r>
           <w:rPr>
             <w:rStyle w:val="Hyperlink"/>
@@ -3976,12 +4531,32 @@
           <w:szCs w:val="24"/>
         </w:rPr>
       </w:pPr>
+      <w:hyperlink r:id="rId19" w:history="1">
+        <w:r>
+          <w:rPr>
+            <w:rStyle w:val="Hyperlink"/>
+            <w:iCs/>
+            <w:sz w:val="24"/>
+            <w:szCs w:val="24"/>
+          </w:rPr>
+          <w:t>https://refactoring.guru/design-patterns/strategy</w:t>
+        </w:r>
+      </w:hyperlink>
+    </w:p>
+    <w:p>
+      <w:pPr>
+        <w:rPr>
+          <w:iCs/>
+          <w:sz w:val="24"/>
+          <w:szCs w:val="24"/>
+        </w:rPr>
+      </w:pPr>
     </w:p>
     <w:sectPr>
-      <w:headerReference w:type="default" r:id="rId18"/>
-      <w:footerReference w:type="default" r:id="rId19"/>
-      <w:headerReference w:type="first" r:id="rId20"/>
-      <w:footerReference w:type="first" r:id="rId21"/>
+      <w:headerReference w:type="default" r:id="rId20"/>
+      <w:footerReference w:type="default" r:id="rId21"/>
+      <w:headerReference w:type="first" r:id="rId22"/>
+      <w:footerReference w:type="first" r:id="rId23"/>
       <w:pgSz w:w="12240" w:h="15840" w:code="1"/>
       <w:pgMar w:top="1440" w:right="1440" w:bottom="1440" w:left="1440" w:header="720" w:footer="720" w:gutter="0"/>
       <w:cols w:space="720"/>
@@ -3991,7 +4566,7 @@
 </file>
 
 <file path=word/endnotes.xml><?xml version="1.0" encoding="utf-8"?>
-<w:endnotes xmlns:wpc="http://schemas.microsoft.com/office/word/2010/wordprocessingCanvas" xmlns:cx="http://schemas.microsoft.com/office/drawing/2014/chartex" xmlns:cx1="http://schemas.microsoft.com/office/drawing/2015/9/8/chartex" xmlns:cx2="http://schemas.microsoft.com/office/drawing/2015/10/21/chartex" xmlns:cx3="http://schemas.microsoft.com/office/drawing/2016/5/9/chartex" xmlns:cx4="http://schemas.microsoft.com/office/drawing/2016/5/10/chartex" xmlns:cx5="http://schemas.microsoft.com/office/drawing/2016/5/11/chartex" xmlns:cx6="http://schemas.microsoft.com/office/drawing/2016/5/12/chartex" xmlns:cx7="http://schemas.microsoft.com/office/drawing/2016/5/13/chartex" xmlns:cx8="http://schemas.microsoft.com/office/drawing/2016/5/14/chartex" xmlns:mc="http://schemas.openxmlformats.org/markup-compatibility/2006" xmlns:aink="http://schemas.microsoft.com/office/drawing/2016/ink" xmlns:am3d="http://schemas.microsoft.com/office/drawing/2017/model3d" xmlns:o="urn:schemas-microsoft-com:office:office" xmlns:oel="http://schemas.microsoft.com/office/2019/extlst" xmlns:r="http://schemas.openxmlformats.org/officeDocument/2006/relationships" xmlns:m="http://schemas.openxmlformats.org/officeDocument/2006/math" xmlns:v="urn:schemas-microsoft-com:vml" xmlns:wp14="http://schemas.microsoft.com/office/word/2010/wordprocessingDrawing" xmlns:wp="http://schemas.openxmlformats.org/drawingml/2006/wordprocessingDrawing" xmlns:w10="urn:schemas-microsoft-com:office:word" xmlns:w="http://schemas.openxmlformats.org/wordprocessingml/2006/main" xmlns:w14="http://schemas.microsoft.com/office/word/2010/wordml" xmlns:w15="http://schemas.microsoft.com/office/word/2012/wordml" xmlns:w16cex="http://schemas.microsoft.com/office/word/2018/wordml/cex" xmlns:w16cid="http://schemas.microsoft.com/office/word/2016/wordml/cid" xmlns:w16="http://schemas.microsoft.com/office/word/2018/wordml" xmlns:w16sdtdh="http://schemas.microsoft.com/office/word/2020/wordml/sdtdatahash" xmlns:w16se="http://schemas.microsoft.com/office/word/2015/wordml/symex" xmlns:wpg="http://schemas.microsoft.com/office/word/2010/wordprocessingGroup" xmlns:wpi="http://schemas.microsoft.com/office/word/2010/wordprocessingInk" xmlns:wne="http://schemas.microsoft.com/office/word/2006/wordml" xmlns:wps="http://schemas.microsoft.com/office/word/2010/wordprocessingShape" mc:Ignorable="w14 w15 w16se w16cid w16 w16cex w16sdtdh wp14">
+<w:endnotes xmlns:wpc="http://schemas.microsoft.com/office/word/2010/wordprocessingCanvas" xmlns:cx="http://schemas.microsoft.com/office/drawing/2014/chartex" xmlns:cx1="http://schemas.microsoft.com/office/drawing/2015/9/8/chartex" xmlns:cx2="http://schemas.microsoft.com/office/drawing/2015/10/21/chartex" xmlns:cx3="http://schemas.microsoft.com/office/drawing/2016/5/9/chartex" xmlns:cx4="http://schemas.microsoft.com/office/drawing/2016/5/10/chartex" xmlns:cx5="http://schemas.microsoft.com/office/drawing/2016/5/11/chartex" xmlns:cx6="http://schemas.microsoft.com/office/drawing/2016/5/12/chartex" xmlns:cx7="http://schemas.microsoft.com/office/drawing/2016/5/13/chartex" xmlns:cx8="http://schemas.microsoft.com/office/drawing/2016/5/14/chartex" xmlns:mc="http://schemas.openxmlformats.org/markup-compatibility/2006" xmlns:aink="http://schemas.microsoft.com/office/drawing/2016/ink" xmlns:am3d="http://schemas.microsoft.com/office/drawing/2017/model3d" xmlns:o="urn:schemas-microsoft-com:office:office" xmlns:oel="http://schemas.microsoft.com/office/2019/extlst" xmlns:r="http://schemas.openxmlformats.org/officeDocument/2006/relationships" xmlns:m="http://schemas.openxmlformats.org/officeDocument/2006/math" xmlns:v="urn:schemas-microsoft-com:vml" xmlns:wp14="http://schemas.microsoft.com/office/word/2010/wordprocessingDrawing" xmlns:wp="http://schemas.openxmlformats.org/drawingml/2006/wordprocessingDrawing" xmlns:w10="urn:schemas-microsoft-com:office:word" xmlns:w="http://schemas.openxmlformats.org/wordprocessingml/2006/main" xmlns:w14="http://schemas.microsoft.com/office/word/2010/wordml" xmlns:w15="http://schemas.microsoft.com/office/word/2012/wordml" xmlns:w16cex="http://schemas.microsoft.com/office/word/2018/wordml/cex" xmlns:w16cid="http://schemas.microsoft.com/office/word/2016/wordml/cid" xmlns:w16="http://schemas.microsoft.com/office/word/2018/wordml" xmlns:w16du="http://schemas.microsoft.com/office/word/2023/wordml/word16du" xmlns:w16sdtdh="http://schemas.microsoft.com/office/word/2020/wordml/sdtdatahash" xmlns:w16se="http://schemas.microsoft.com/office/word/2015/wordml/symex" xmlns:wpg="http://schemas.microsoft.com/office/word/2010/wordprocessingGroup" xmlns:wpi="http://schemas.microsoft.com/office/word/2010/wordprocessingInk" xmlns:wne="http://schemas.microsoft.com/office/word/2006/wordml" xmlns:wps="http://schemas.microsoft.com/office/word/2010/wordprocessingShape" mc:Ignorable="w14 w15 w16se w16cid w16 w16cex w16sdtdh wp14">
   <w:endnote w:type="separator" w:id="-1">
     <w:p>
       <w:pPr>
@@ -4016,7 +4591,7 @@
 </file>
 
 <file path=word/footer1.xml><?xml version="1.0" encoding="utf-8"?>
-<w:ftr xmlns:wpc="http://schemas.microsoft.com/office/word/2010/wordprocessingCanvas" xmlns:cx="http://schemas.microsoft.com/office/drawing/2014/chartex" xmlns:cx1="http://schemas.microsoft.com/office/drawing/2015/9/8/chartex" xmlns:cx2="http://schemas.microsoft.com/office/drawing/2015/10/21/chartex" xmlns:cx3="http://schemas.microsoft.com/office/drawing/2016/5/9/chartex" xmlns:cx4="http://schemas.microsoft.com/office/drawing/2016/5/10/chartex" xmlns:cx5="http://schemas.microsoft.com/office/drawing/2016/5/11/chartex" xmlns:cx6="http://schemas.microsoft.com/office/drawing/2016/5/12/chartex" xmlns:cx7="http://schemas.microsoft.com/office/drawing/2016/5/13/chartex" xmlns:cx8="http://schemas.microsoft.com/office/drawing/2016/5/14/chartex" xmlns:mc="http://schemas.openxmlformats.org/markup-compatibility/2006" xmlns:aink="http://schemas.microsoft.com/office/drawing/2016/ink" xmlns:am3d="http://schemas.microsoft.com/office/drawing/2017/model3d" xmlns:o="urn:schemas-microsoft-com:office:office" xmlns:oel="http://schemas.microsoft.com/office/2019/extlst" xmlns:r="http://schemas.openxmlformats.org/officeDocument/2006/relationships" xmlns:m="http://schemas.openxmlformats.org/officeDocument/2006/math" xmlns:v="urn:schemas-microsoft-com:vml" xmlns:wp14="http://schemas.microsoft.com/office/word/2010/wordprocessingDrawing" xmlns:wp="http://schemas.openxmlformats.org/drawingml/2006/wordprocessingDrawing" xmlns:w10="urn:schemas-microsoft-com:office:word" xmlns:w="http://schemas.openxmlformats.org/wordprocessingml/2006/main" xmlns:w14="http://schemas.microsoft.com/office/word/2010/wordml" xmlns:w15="http://schemas.microsoft.com/office/word/2012/wordml" xmlns:w16cex="http://schemas.microsoft.com/office/word/2018/wordml/cex" xmlns:w16cid="http://schemas.microsoft.com/office/word/2016/wordml/cid" xmlns:w16="http://schemas.microsoft.com/office/word/2018/wordml" xmlns:w16sdtdh="http://schemas.microsoft.com/office/word/2020/wordml/sdtdatahash" xmlns:w16se="http://schemas.microsoft.com/office/word/2015/wordml/symex" xmlns:wpg="http://schemas.microsoft.com/office/word/2010/wordprocessingGroup" xmlns:wpi="http://schemas.microsoft.com/office/word/2010/wordprocessingInk" xmlns:wne="http://schemas.microsoft.com/office/word/2006/wordml" xmlns:wps="http://schemas.microsoft.com/office/word/2010/wordprocessingShape" mc:Ignorable="w14 w15 w16se w16cid w16 w16cex w16sdtdh wp14">
+<w:ftr xmlns:wpc="http://schemas.microsoft.com/office/word/2010/wordprocessingCanvas" xmlns:cx="http://schemas.microsoft.com/office/drawing/2014/chartex" xmlns:cx1="http://schemas.microsoft.com/office/drawing/2015/9/8/chartex" xmlns:cx2="http://schemas.microsoft.com/office/drawing/2015/10/21/chartex" xmlns:cx3="http://schemas.microsoft.com/office/drawing/2016/5/9/chartex" xmlns:cx4="http://schemas.microsoft.com/office/drawing/2016/5/10/chartex" xmlns:cx5="http://schemas.microsoft.com/office/drawing/2016/5/11/chartex" xmlns:cx6="http://schemas.microsoft.com/office/drawing/2016/5/12/chartex" xmlns:cx7="http://schemas.microsoft.com/office/drawing/2016/5/13/chartex" xmlns:cx8="http://schemas.microsoft.com/office/drawing/2016/5/14/chartex" xmlns:mc="http://schemas.openxmlformats.org/markup-compatibility/2006" xmlns:aink="http://schemas.microsoft.com/office/drawing/2016/ink" xmlns:am3d="http://schemas.microsoft.com/office/drawing/2017/model3d" xmlns:o="urn:schemas-microsoft-com:office:office" xmlns:oel="http://schemas.microsoft.com/office/2019/extlst" xmlns:r="http://schemas.openxmlformats.org/officeDocument/2006/relationships" xmlns:m="http://schemas.openxmlformats.org/officeDocument/2006/math" xmlns:v="urn:schemas-microsoft-com:vml" xmlns:wp14="http://schemas.microsoft.com/office/word/2010/wordprocessingDrawing" xmlns:wp="http://schemas.openxmlformats.org/drawingml/2006/wordprocessingDrawing" xmlns:w10="urn:schemas-microsoft-com:office:word" xmlns:w="http://schemas.openxmlformats.org/wordprocessingml/2006/main" xmlns:w14="http://schemas.microsoft.com/office/word/2010/wordml" xmlns:w15="http://schemas.microsoft.com/office/word/2012/wordml" xmlns:w16cex="http://schemas.microsoft.com/office/word/2018/wordml/cex" xmlns:w16cid="http://schemas.microsoft.com/office/word/2016/wordml/cid" xmlns:w16="http://schemas.microsoft.com/office/word/2018/wordml" xmlns:w16du="http://schemas.microsoft.com/office/word/2023/wordml/word16du" xmlns:w16sdtdh="http://schemas.microsoft.com/office/word/2020/wordml/sdtdatahash" xmlns:w16se="http://schemas.microsoft.com/office/word/2015/wordml/symex" xmlns:wpg="http://schemas.microsoft.com/office/word/2010/wordprocessingGroup" xmlns:wpi="http://schemas.microsoft.com/office/word/2010/wordprocessingInk" xmlns:wne="http://schemas.microsoft.com/office/word/2006/wordml" xmlns:wps="http://schemas.microsoft.com/office/word/2010/wordprocessingShape" mc:Ignorable="w14 w15 w16se w16cid w16 w16cex w16sdtdh wp14">
   <w:p>
     <w:pPr>
       <w:pStyle w:val="Footer"/>
@@ -4054,7 +4629,7 @@
 </file>
 
 <file path=word/footer2.xml><?xml version="1.0" encoding="utf-8"?>
-<w:ftr xmlns:wpc="http://schemas.microsoft.com/office/word/2010/wordprocessingCanvas" xmlns:cx="http://schemas.microsoft.com/office/drawing/2014/chartex" xmlns:cx1="http://schemas.microsoft.com/office/drawing/2015/9/8/chartex" xmlns:cx2="http://schemas.microsoft.com/office/drawing/2015/10/21/chartex" xmlns:cx3="http://schemas.microsoft.com/office/drawing/2016/5/9/chartex" xmlns:cx4="http://schemas.microsoft.com/office/drawing/2016/5/10/chartex" xmlns:cx5="http://schemas.microsoft.com/office/drawing/2016/5/11/chartex" xmlns:cx6="http://schemas.microsoft.com/office/drawing/2016/5/12/chartex" xmlns:cx7="http://schemas.microsoft.com/office/drawing/2016/5/13/chartex" xmlns:cx8="http://schemas.microsoft.com/office/drawing/2016/5/14/chartex" xmlns:mc="http://schemas.openxmlformats.org/markup-compatibility/2006" xmlns:aink="http://schemas.microsoft.com/office/drawing/2016/ink" xmlns:am3d="http://schemas.microsoft.com/office/drawing/2017/model3d" xmlns:o="urn:schemas-microsoft-com:office:office" xmlns:oel="http://schemas.microsoft.com/office/2019/extlst" xmlns:r="http://schemas.openxmlformats.org/officeDocument/2006/relationships" xmlns:m="http://schemas.openxmlformats.org/officeDocument/2006/math" xmlns:v="urn:schemas-microsoft-com:vml" xmlns:wp14="http://schemas.microsoft.com/office/word/2010/wordprocessingDrawing" xmlns:wp="http://schemas.openxmlformats.org/drawingml/2006/wordprocessingDrawing" xmlns:w10="urn:schemas-microsoft-com:office:word" xmlns:w="http://schemas.openxmlformats.org/wordprocessingml/2006/main" xmlns:w14="http://schemas.microsoft.com/office/word/2010/wordml" xmlns:w15="http://schemas.microsoft.com/office/word/2012/wordml" xmlns:w16cex="http://schemas.microsoft.com/office/word/2018/wordml/cex" xmlns:w16cid="http://schemas.microsoft.com/office/word/2016/wordml/cid" xmlns:w16="http://schemas.microsoft.com/office/word/2018/wordml" xmlns:w16sdtdh="http://schemas.microsoft.com/office/word/2020/wordml/sdtdatahash" xmlns:w16se="http://schemas.microsoft.com/office/word/2015/wordml/symex" xmlns:wpg="http://schemas.microsoft.com/office/word/2010/wordprocessingGroup" xmlns:wpi="http://schemas.microsoft.com/office/word/2010/wordprocessingInk" xmlns:wne="http://schemas.microsoft.com/office/word/2006/wordml" xmlns:wps="http://schemas.microsoft.com/office/word/2010/wordprocessingShape" mc:Ignorable="w14 w15 w16se w16cid w16 w16cex w16sdtdh wp14">
+<w:ftr xmlns:wpc="http://schemas.microsoft.com/office/word/2010/wordprocessingCanvas" xmlns:cx="http://schemas.microsoft.com/office/drawing/2014/chartex" xmlns:cx1="http://schemas.microsoft.com/office/drawing/2015/9/8/chartex" xmlns:cx2="http://schemas.microsoft.com/office/drawing/2015/10/21/chartex" xmlns:cx3="http://schemas.microsoft.com/office/drawing/2016/5/9/chartex" xmlns:cx4="http://schemas.microsoft.com/office/drawing/2016/5/10/chartex" xmlns:cx5="http://schemas.microsoft.com/office/drawing/2016/5/11/chartex" xmlns:cx6="http://schemas.microsoft.com/office/drawing/2016/5/12/chartex" xmlns:cx7="http://schemas.microsoft.com/office/drawing/2016/5/13/chartex" xmlns:cx8="http://schemas.microsoft.com/office/drawing/2016/5/14/chartex" xmlns:mc="http://schemas.openxmlformats.org/markup-compatibility/2006" xmlns:aink="http://schemas.microsoft.com/office/drawing/2016/ink" xmlns:am3d="http://schemas.microsoft.com/office/drawing/2017/model3d" xmlns:o="urn:schemas-microsoft-com:office:office" xmlns:oel="http://schemas.microsoft.com/office/2019/extlst" xmlns:r="http://schemas.openxmlformats.org/officeDocument/2006/relationships" xmlns:m="http://schemas.openxmlformats.org/officeDocument/2006/math" xmlns:v="urn:schemas-microsoft-com:vml" xmlns:wp14="http://schemas.microsoft.com/office/word/2010/wordprocessingDrawing" xmlns:wp="http://schemas.openxmlformats.org/drawingml/2006/wordprocessingDrawing" xmlns:w10="urn:schemas-microsoft-com:office:word" xmlns:w="http://schemas.openxmlformats.org/wordprocessingml/2006/main" xmlns:w14="http://schemas.microsoft.com/office/word/2010/wordml" xmlns:w15="http://schemas.microsoft.com/office/word/2012/wordml" xmlns:w16cex="http://schemas.microsoft.com/office/word/2018/wordml/cex" xmlns:w16cid="http://schemas.microsoft.com/office/word/2016/wordml/cid" xmlns:w16="http://schemas.microsoft.com/office/word/2018/wordml" xmlns:w16du="http://schemas.microsoft.com/office/word/2023/wordml/word16du" xmlns:w16sdtdh="http://schemas.microsoft.com/office/word/2020/wordml/sdtdatahash" xmlns:w16se="http://schemas.microsoft.com/office/word/2015/wordml/symex" xmlns:wpg="http://schemas.microsoft.com/office/word/2010/wordprocessingGroup" xmlns:wpi="http://schemas.microsoft.com/office/word/2010/wordprocessingInk" xmlns:wne="http://schemas.microsoft.com/office/word/2006/wordml" xmlns:wps="http://schemas.microsoft.com/office/word/2010/wordprocessingShape" mc:Ignorable="w14 w15 w16se w16cid w16 w16cex w16sdtdh wp14">
   <w:tbl>
     <w:tblPr>
       <w:tblW w:w="0" w:type="auto"/>
@@ -4212,7 +4787,7 @@
 </file>
 
 <file path=word/footer3.xml><?xml version="1.0" encoding="utf-8"?>
-<w:ftr xmlns:wpc="http://schemas.microsoft.com/office/word/2010/wordprocessingCanvas" xmlns:cx="http://schemas.microsoft.com/office/drawing/2014/chartex" xmlns:cx1="http://schemas.microsoft.com/office/drawing/2015/9/8/chartex" xmlns:cx2="http://schemas.microsoft.com/office/drawing/2015/10/21/chartex" xmlns:cx3="http://schemas.microsoft.com/office/drawing/2016/5/9/chartex" xmlns:cx4="http://schemas.microsoft.com/office/drawing/2016/5/10/chartex" xmlns:cx5="http://schemas.microsoft.com/office/drawing/2016/5/11/chartex" xmlns:cx6="http://schemas.microsoft.com/office/drawing/2016/5/12/chartex" xmlns:cx7="http://schemas.microsoft.com/office/drawing/2016/5/13/chartex" xmlns:cx8="http://schemas.microsoft.com/office/drawing/2016/5/14/chartex" xmlns:mc="http://schemas.openxmlformats.org/markup-compatibility/2006" xmlns:aink="http://schemas.microsoft.com/office/drawing/2016/ink" xmlns:am3d="http://schemas.microsoft.com/office/drawing/2017/model3d" xmlns:o="urn:schemas-microsoft-com:office:office" xmlns:oel="http://schemas.microsoft.com/office/2019/extlst" xmlns:r="http://schemas.openxmlformats.org/officeDocument/2006/relationships" xmlns:m="http://schemas.openxmlformats.org/officeDocument/2006/math" xmlns:v="urn:schemas-microsoft-com:vml" xmlns:wp14="http://schemas.microsoft.com/office/word/2010/wordprocessingDrawing" xmlns:wp="http://schemas.openxmlformats.org/drawingml/2006/wordprocessingDrawing" xmlns:w10="urn:schemas-microsoft-com:office:word" xmlns:w="http://schemas.openxmlformats.org/wordprocessingml/2006/main" xmlns:w14="http://schemas.microsoft.com/office/word/2010/wordml" xmlns:w15="http://schemas.microsoft.com/office/word/2012/wordml" xmlns:w16cex="http://schemas.microsoft.com/office/word/2018/wordml/cex" xmlns:w16cid="http://schemas.microsoft.com/office/word/2016/wordml/cid" xmlns:w16="http://schemas.microsoft.com/office/word/2018/wordml" xmlns:w16sdtdh="http://schemas.microsoft.com/office/word/2020/wordml/sdtdatahash" xmlns:w16se="http://schemas.microsoft.com/office/word/2015/wordml/symex" xmlns:wpg="http://schemas.microsoft.com/office/word/2010/wordprocessingGroup" xmlns:wpi="http://schemas.microsoft.com/office/word/2010/wordprocessingInk" xmlns:wne="http://schemas.microsoft.com/office/word/2006/wordml" xmlns:wps="http://schemas.microsoft.com/office/word/2010/wordprocessingShape" mc:Ignorable="w14 w15 w16se w16cid w16 w16cex w16sdtdh wp14">
+<w:ftr xmlns:wpc="http://schemas.microsoft.com/office/word/2010/wordprocessingCanvas" xmlns:cx="http://schemas.microsoft.com/office/drawing/2014/chartex" xmlns:cx1="http://schemas.microsoft.com/office/drawing/2015/9/8/chartex" xmlns:cx2="http://schemas.microsoft.com/office/drawing/2015/10/21/chartex" xmlns:cx3="http://schemas.microsoft.com/office/drawing/2016/5/9/chartex" xmlns:cx4="http://schemas.microsoft.com/office/drawing/2016/5/10/chartex" xmlns:cx5="http://schemas.microsoft.com/office/drawing/2016/5/11/chartex" xmlns:cx6="http://schemas.microsoft.com/office/drawing/2016/5/12/chartex" xmlns:cx7="http://schemas.microsoft.com/office/drawing/2016/5/13/chartex" xmlns:cx8="http://schemas.microsoft.com/office/drawing/2016/5/14/chartex" xmlns:mc="http://schemas.openxmlformats.org/markup-compatibility/2006" xmlns:aink="http://schemas.microsoft.com/office/drawing/2016/ink" xmlns:am3d="http://schemas.microsoft.com/office/drawing/2017/model3d" xmlns:o="urn:schemas-microsoft-com:office:office" xmlns:oel="http://schemas.microsoft.com/office/2019/extlst" xmlns:r="http://schemas.openxmlformats.org/officeDocument/2006/relationships" xmlns:m="http://schemas.openxmlformats.org/officeDocument/2006/math" xmlns:v="urn:schemas-microsoft-com:vml" xmlns:wp14="http://schemas.microsoft.com/office/word/2010/wordprocessingDrawing" xmlns:wp="http://schemas.openxmlformats.org/drawingml/2006/wordprocessingDrawing" xmlns:w10="urn:schemas-microsoft-com:office:word" xmlns:w="http://schemas.openxmlformats.org/wordprocessingml/2006/main" xmlns:w14="http://schemas.microsoft.com/office/word/2010/wordml" xmlns:w15="http://schemas.microsoft.com/office/word/2012/wordml" xmlns:w16cex="http://schemas.microsoft.com/office/word/2018/wordml/cex" xmlns:w16cid="http://schemas.microsoft.com/office/word/2016/wordml/cid" xmlns:w16="http://schemas.microsoft.com/office/word/2018/wordml" xmlns:w16du="http://schemas.microsoft.com/office/word/2023/wordml/word16du" xmlns:w16sdtdh="http://schemas.microsoft.com/office/word/2020/wordml/sdtdatahash" xmlns:w16se="http://schemas.microsoft.com/office/word/2015/wordml/symex" xmlns:wpg="http://schemas.microsoft.com/office/word/2010/wordprocessingGroup" xmlns:wpi="http://schemas.microsoft.com/office/word/2010/wordprocessingInk" xmlns:wne="http://schemas.microsoft.com/office/word/2006/wordml" xmlns:wps="http://schemas.microsoft.com/office/word/2010/wordprocessingShape" mc:Ignorable="w14 w15 w16se w16cid w16 w16cex w16sdtdh wp14">
   <w:p>
     <w:pPr>
       <w:pStyle w:val="Footer"/>
@@ -4222,7 +4797,7 @@
 </file>
 
 <file path=word/footnotes.xml><?xml version="1.0" encoding="utf-8"?>
-<w:footnotes xmlns:wpc="http://schemas.microsoft.com/office/word/2010/wordprocessingCanvas" xmlns:cx="http://schemas.microsoft.com/office/drawing/2014/chartex" xmlns:cx1="http://schemas.microsoft.com/office/drawing/2015/9/8/chartex" xmlns:cx2="http://schemas.microsoft.com/office/drawing/2015/10/21/chartex" xmlns:cx3="http://schemas.microsoft.com/office/drawing/2016/5/9/chartex" xmlns:cx4="http://schemas.microsoft.com/office/drawing/2016/5/10/chartex" xmlns:cx5="http://schemas.microsoft.com/office/drawing/2016/5/11/chartex" xmlns:cx6="http://schemas.microsoft.com/office/drawing/2016/5/12/chartex" xmlns:cx7="http://schemas.microsoft.com/office/drawing/2016/5/13/chartex" xmlns:cx8="http://schemas.microsoft.com/office/drawing/2016/5/14/chartex" xmlns:mc="http://schemas.openxmlformats.org/markup-compatibility/2006" xmlns:aink="http://schemas.microsoft.com/office/drawing/2016/ink" xmlns:am3d="http://schemas.microsoft.com/office/drawing/2017/model3d" xmlns:o="urn:schemas-microsoft-com:office:office" xmlns:oel="http://schemas.microsoft.com/office/2019/extlst" xmlns:r="http://schemas.openxmlformats.org/officeDocument/2006/relationships" xmlns:m="http://schemas.openxmlformats.org/officeDocument/2006/math" xmlns:v="urn:schemas-microsoft-com:vml" xmlns:wp14="http://schemas.microsoft.com/office/word/2010/wordprocessingDrawing" xmlns:wp="http://schemas.openxmlformats.org/drawingml/2006/wordprocessingDrawing" xmlns:w10="urn:schemas-microsoft-com:office:word" xmlns:w="http://schemas.openxmlformats.org/wordprocessingml/2006/main" xmlns:w14="http://schemas.microsoft.com/office/word/2010/wordml" xmlns:w15="http://schemas.microsoft.com/office/word/2012/wordml" xmlns:w16cex="http://schemas.microsoft.com/office/word/2018/wordml/cex" xmlns:w16cid="http://schemas.microsoft.com/office/word/2016/wordml/cid" xmlns:w16="http://schemas.microsoft.com/office/word/2018/wordml" xmlns:w16sdtdh="http://schemas.microsoft.com/office/word/2020/wordml/sdtdatahash" xmlns:w16se="http://schemas.microsoft.com/office/word/2015/wordml/symex" xmlns:wpg="http://schemas.microsoft.com/office/word/2010/wordprocessingGroup" xmlns:wpi="http://schemas.microsoft.com/office/word/2010/wordprocessingInk" xmlns:wne="http://schemas.microsoft.com/office/word/2006/wordml" xmlns:wps="http://schemas.microsoft.com/office/word/2010/wordprocessingShape" mc:Ignorable="w14 w15 w16se w16cid w16 w16cex w16sdtdh wp14">
+<w:footnotes xmlns:wpc="http://schemas.microsoft.com/office/word/2010/wordprocessingCanvas" xmlns:cx="http://schemas.microsoft.com/office/drawing/2014/chartex" xmlns:cx1="http://schemas.microsoft.com/office/drawing/2015/9/8/chartex" xmlns:cx2="http://schemas.microsoft.com/office/drawing/2015/10/21/chartex" xmlns:cx3="http://schemas.microsoft.com/office/drawing/2016/5/9/chartex" xmlns:cx4="http://schemas.microsoft.com/office/drawing/2016/5/10/chartex" xmlns:cx5="http://schemas.microsoft.com/office/drawing/2016/5/11/chartex" xmlns:cx6="http://schemas.microsoft.com/office/drawing/2016/5/12/chartex" xmlns:cx7="http://schemas.microsoft.com/office/drawing/2016/5/13/chartex" xmlns:cx8="http://schemas.microsoft.com/office/drawing/2016/5/14/chartex" xmlns:mc="http://schemas.openxmlformats.org/markup-compatibility/2006" xmlns:aink="http://schemas.microsoft.com/office/drawing/2016/ink" xmlns:am3d="http://schemas.microsoft.com/office/drawing/2017/model3d" xmlns:o="urn:schemas-microsoft-com:office:office" xmlns:oel="http://schemas.microsoft.com/office/2019/extlst" xmlns:r="http://schemas.openxmlformats.org/officeDocument/2006/relationships" xmlns:m="http://schemas.openxmlformats.org/officeDocument/2006/math" xmlns:v="urn:schemas-microsoft-com:vml" xmlns:wp14="http://schemas.microsoft.com/office/word/2010/wordprocessingDrawing" xmlns:wp="http://schemas.openxmlformats.org/drawingml/2006/wordprocessingDrawing" xmlns:w10="urn:schemas-microsoft-com:office:word" xmlns:w="http://schemas.openxmlformats.org/wordprocessingml/2006/main" xmlns:w14="http://schemas.microsoft.com/office/word/2010/wordml" xmlns:w15="http://schemas.microsoft.com/office/word/2012/wordml" xmlns:w16cex="http://schemas.microsoft.com/office/word/2018/wordml/cex" xmlns:w16cid="http://schemas.microsoft.com/office/word/2016/wordml/cid" xmlns:w16="http://schemas.microsoft.com/office/word/2018/wordml" xmlns:w16du="http://schemas.microsoft.com/office/word/2023/wordml/word16du" xmlns:w16sdtdh="http://schemas.microsoft.com/office/word/2020/wordml/sdtdatahash" xmlns:w16se="http://schemas.microsoft.com/office/word/2015/wordml/symex" xmlns:wpg="http://schemas.microsoft.com/office/word/2010/wordprocessingGroup" xmlns:wpi="http://schemas.microsoft.com/office/word/2010/wordprocessingInk" xmlns:wne="http://schemas.microsoft.com/office/word/2006/wordml" xmlns:wps="http://schemas.microsoft.com/office/word/2010/wordprocessingShape" mc:Ignorable="w14 w15 w16se w16cid w16 w16cex w16sdtdh wp14">
   <w:footnote w:type="separator" w:id="-1">
     <w:p>
       <w:pPr>
@@ -4247,7 +4822,7 @@
 </file>
 
 <file path=word/header1.xml><?xml version="1.0" encoding="utf-8"?>
-<w:hdr xmlns:wpc="http://schemas.microsoft.com/office/word/2010/wordprocessingCanvas" xmlns:cx="http://schemas.microsoft.com/office/drawing/2014/chartex" xmlns:cx1="http://schemas.microsoft.com/office/drawing/2015/9/8/chartex" xmlns:cx2="http://schemas.microsoft.com/office/drawing/2015/10/21/chartex" xmlns:cx3="http://schemas.microsoft.com/office/drawing/2016/5/9/chartex" xmlns:cx4="http://schemas.microsoft.com/office/drawing/2016/5/10/chartex" xmlns:cx5="http://schemas.microsoft.com/office/drawing/2016/5/11/chartex" xmlns:cx6="http://schemas.microsoft.com/office/drawing/2016/5/12/chartex" xmlns:cx7="http://schemas.microsoft.com/office/drawing/2016/5/13/chartex" xmlns:cx8="http://schemas.microsoft.com/office/drawing/2016/5/14/chartex" xmlns:mc="http://schemas.openxmlformats.org/markup-compatibility/2006" xmlns:aink="http://schemas.microsoft.com/office/drawing/2016/ink" xmlns:am3d="http://schemas.microsoft.com/office/drawing/2017/model3d" xmlns:o="urn:schemas-microsoft-com:office:office" xmlns:oel="http://schemas.microsoft.com/office/2019/extlst" xmlns:r="http://schemas.openxmlformats.org/officeDocument/2006/relationships" xmlns:m="http://schemas.openxmlformats.org/officeDocument/2006/math" xmlns:v="urn:schemas-microsoft-com:vml" xmlns:wp14="http://schemas.microsoft.com/office/word/2010/wordprocessingDrawing" xmlns:wp="http://schemas.openxmlformats.org/drawingml/2006/wordprocessingDrawing" xmlns:w10="urn:schemas-microsoft-com:office:word" xmlns:w="http://schemas.openxmlformats.org/wordprocessingml/2006/main" xmlns:w14="http://schemas.microsoft.com/office/word/2010/wordml" xmlns:w15="http://schemas.microsoft.com/office/word/2012/wordml" xmlns:w16cex="http://schemas.microsoft.com/office/word/2018/wordml/cex" xmlns:w16cid="http://schemas.microsoft.com/office/word/2016/wordml/cid" xmlns:w16="http://schemas.microsoft.com/office/word/2018/wordml" xmlns:w16sdtdh="http://schemas.microsoft.com/office/word/2020/wordml/sdtdatahash" xmlns:w16se="http://schemas.microsoft.com/office/word/2015/wordml/symex" xmlns:wpg="http://schemas.microsoft.com/office/word/2010/wordprocessingGroup" xmlns:wpi="http://schemas.microsoft.com/office/word/2010/wordprocessingInk" xmlns:wne="http://schemas.microsoft.com/office/word/2006/wordml" xmlns:wps="http://schemas.microsoft.com/office/word/2010/wordprocessingShape" mc:Ignorable="w14 w15 w16se w16cid w16 w16cex w16sdtdh wp14">
+<w:hdr xmlns:wpc="http://schemas.microsoft.com/office/word/2010/wordprocessingCanvas" xmlns:cx="http://schemas.microsoft.com/office/drawing/2014/chartex" xmlns:cx1="http://schemas.microsoft.com/office/drawing/2015/9/8/chartex" xmlns:cx2="http://schemas.microsoft.com/office/drawing/2015/10/21/chartex" xmlns:cx3="http://schemas.microsoft.com/office/drawing/2016/5/9/chartex" xmlns:cx4="http://schemas.microsoft.com/office/drawing/2016/5/10/chartex" xmlns:cx5="http://schemas.microsoft.com/office/drawing/2016/5/11/chartex" xmlns:cx6="http://schemas.microsoft.com/office/drawing/2016/5/12/chartex" xmlns:cx7="http://schemas.microsoft.com/office/drawing/2016/5/13/chartex" xmlns:cx8="http://schemas.microsoft.com/office/drawing/2016/5/14/chartex" xmlns:mc="http://schemas.openxmlformats.org/markup-compatibility/2006" xmlns:aink="http://schemas.microsoft.com/office/drawing/2016/ink" xmlns:am3d="http://schemas.microsoft.com/office/drawing/2017/model3d" xmlns:o="urn:schemas-microsoft-com:office:office" xmlns:oel="http://schemas.microsoft.com/office/2019/extlst" xmlns:r="http://schemas.openxmlformats.org/officeDocument/2006/relationships" xmlns:m="http://schemas.openxmlformats.org/officeDocument/2006/math" xmlns:v="urn:schemas-microsoft-com:vml" xmlns:wp14="http://schemas.microsoft.com/office/word/2010/wordprocessingDrawing" xmlns:wp="http://schemas.openxmlformats.org/drawingml/2006/wordprocessingDrawing" xmlns:w10="urn:schemas-microsoft-com:office:word" xmlns:w="http://schemas.openxmlformats.org/wordprocessingml/2006/main" xmlns:w14="http://schemas.microsoft.com/office/word/2010/wordml" xmlns:w15="http://schemas.microsoft.com/office/word/2012/wordml" xmlns:w16cex="http://schemas.microsoft.com/office/word/2018/wordml/cex" xmlns:w16cid="http://schemas.microsoft.com/office/word/2016/wordml/cid" xmlns:w16="http://schemas.microsoft.com/office/word/2018/wordml" xmlns:w16du="http://schemas.microsoft.com/office/word/2023/wordml/word16du" xmlns:w16sdtdh="http://schemas.microsoft.com/office/word/2020/wordml/sdtdatahash" xmlns:w16se="http://schemas.microsoft.com/office/word/2015/wordml/symex" xmlns:wpg="http://schemas.microsoft.com/office/word/2010/wordprocessingGroup" xmlns:wpi="http://schemas.microsoft.com/office/word/2010/wordprocessingInk" xmlns:wne="http://schemas.microsoft.com/office/word/2006/wordml" xmlns:wps="http://schemas.microsoft.com/office/word/2010/wordprocessingShape" mc:Ignorable="w14 w15 w16se w16cid w16 w16cex w16sdtdh wp14">
   <w:p>
     <w:pPr>
       <w:rPr>
@@ -4264,7 +4839,7 @@
 </file>
 
 <file path=word/header2.xml><?xml version="1.0" encoding="utf-8"?>
-<w:hdr xmlns:wpc="http://schemas.microsoft.com/office/word/2010/wordprocessingCanvas" xmlns:cx="http://schemas.microsoft.com/office/drawing/2014/chartex" xmlns:cx1="http://schemas.microsoft.com/office/drawing/2015/9/8/chartex" xmlns:cx2="http://schemas.microsoft.com/office/drawing/2015/10/21/chartex" xmlns:cx3="http://schemas.microsoft.com/office/drawing/2016/5/9/chartex" xmlns:cx4="http://schemas.microsoft.com/office/drawing/2016/5/10/chartex" xmlns:cx5="http://schemas.microsoft.com/office/drawing/2016/5/11/chartex" xmlns:cx6="http://schemas.microsoft.com/office/drawing/2016/5/12/chartex" xmlns:cx7="http://schemas.microsoft.com/office/drawing/2016/5/13/chartex" xmlns:cx8="http://schemas.microsoft.com/office/drawing/2016/5/14/chartex" xmlns:mc="http://schemas.openxmlformats.org/markup-compatibility/2006" xmlns:aink="http://schemas.microsoft.com/office/drawing/2016/ink" xmlns:am3d="http://schemas.microsoft.com/office/drawing/2017/model3d" xmlns:o="urn:schemas-microsoft-com:office:office" xmlns:oel="http://schemas.microsoft.com/office/2019/extlst" xmlns:r="http://schemas.openxmlformats.org/officeDocument/2006/relationships" xmlns:m="http://schemas.openxmlformats.org/officeDocument/2006/math" xmlns:v="urn:schemas-microsoft-com:vml" xmlns:wp14="http://schemas.microsoft.com/office/word/2010/wordprocessingDrawing" xmlns:wp="http://schemas.openxmlformats.org/drawingml/2006/wordprocessingDrawing" xmlns:w10="urn:schemas-microsoft-com:office:word" xmlns:w="http://schemas.openxmlformats.org/wordprocessingml/2006/main" xmlns:w14="http://schemas.microsoft.com/office/word/2010/wordml" xmlns:w15="http://schemas.microsoft.com/office/word/2012/wordml" xmlns:w16cex="http://schemas.microsoft.com/office/word/2018/wordml/cex" xmlns:w16cid="http://schemas.microsoft.com/office/word/2016/wordml/cid" xmlns:w16="http://schemas.microsoft.com/office/word/2018/wordml" xmlns:w16sdtdh="http://schemas.microsoft.com/office/word/2020/wordml/sdtdatahash" xmlns:w16se="http://schemas.microsoft.com/office/word/2015/wordml/symex" xmlns:wpg="http://schemas.microsoft.com/office/word/2010/wordprocessingGroup" xmlns:wpi="http://schemas.microsoft.com/office/word/2010/wordprocessingInk" xmlns:wne="http://schemas.microsoft.com/office/word/2006/wordml" xmlns:wps="http://schemas.microsoft.com/office/word/2010/wordprocessingShape" mc:Ignorable="w14 w15 w16se w16cid w16 w16cex w16sdtdh wp14">
+<w:hdr xmlns:wpc="http://schemas.microsoft.com/office/word/2010/wordprocessingCanvas" xmlns:cx="http://schemas.microsoft.com/office/drawing/2014/chartex" xmlns:cx1="http://schemas.microsoft.com/office/drawing/2015/9/8/chartex" xmlns:cx2="http://schemas.microsoft.com/office/drawing/2015/10/21/chartex" xmlns:cx3="http://schemas.microsoft.com/office/drawing/2016/5/9/chartex" xmlns:cx4="http://schemas.microsoft.com/office/drawing/2016/5/10/chartex" xmlns:cx5="http://schemas.microsoft.com/office/drawing/2016/5/11/chartex" xmlns:cx6="http://schemas.microsoft.com/office/drawing/2016/5/12/chartex" xmlns:cx7="http://schemas.microsoft.com/office/drawing/2016/5/13/chartex" xmlns:cx8="http://schemas.microsoft.com/office/drawing/2016/5/14/chartex" xmlns:mc="http://schemas.openxmlformats.org/markup-compatibility/2006" xmlns:aink="http://schemas.microsoft.com/office/drawing/2016/ink" xmlns:am3d="http://schemas.microsoft.com/office/drawing/2017/model3d" xmlns:o="urn:schemas-microsoft-com:office:office" xmlns:oel="http://schemas.microsoft.com/office/2019/extlst" xmlns:r="http://schemas.openxmlformats.org/officeDocument/2006/relationships" xmlns:m="http://schemas.openxmlformats.org/officeDocument/2006/math" xmlns:v="urn:schemas-microsoft-com:vml" xmlns:wp14="http://schemas.microsoft.com/office/word/2010/wordprocessingDrawing" xmlns:wp="http://schemas.openxmlformats.org/drawingml/2006/wordprocessingDrawing" xmlns:w10="urn:schemas-microsoft-com:office:word" xmlns:w="http://schemas.openxmlformats.org/wordprocessingml/2006/main" xmlns:w14="http://schemas.microsoft.com/office/word/2010/wordml" xmlns:w15="http://schemas.microsoft.com/office/word/2012/wordml" xmlns:w16cex="http://schemas.microsoft.com/office/word/2018/wordml/cex" xmlns:w16cid="http://schemas.microsoft.com/office/word/2016/wordml/cid" xmlns:w16="http://schemas.microsoft.com/office/word/2018/wordml" xmlns:w16du="http://schemas.microsoft.com/office/word/2023/wordml/word16du" xmlns:w16sdtdh="http://schemas.microsoft.com/office/word/2020/wordml/sdtdatahash" xmlns:w16se="http://schemas.microsoft.com/office/word/2015/wordml/symex" xmlns:wpg="http://schemas.microsoft.com/office/word/2010/wordprocessingGroup" xmlns:wpi="http://schemas.microsoft.com/office/word/2010/wordprocessingInk" xmlns:wne="http://schemas.microsoft.com/office/word/2006/wordml" xmlns:wps="http://schemas.microsoft.com/office/word/2010/wordprocessingShape" mc:Ignorable="w14 w15 w16se w16cid w16 w16cex w16sdtdh wp14">
   <w:p>
     <w:pPr>
       <w:pStyle w:val="Header"/>
@@ -4274,7 +4849,7 @@
 </file>
 
 <file path=word/header3.xml><?xml version="1.0" encoding="utf-8"?>
-<w:hdr xmlns:wpc="http://schemas.microsoft.com/office/word/2010/wordprocessingCanvas" xmlns:cx="http://schemas.microsoft.com/office/drawing/2014/chartex" xmlns:cx1="http://schemas.microsoft.com/office/drawing/2015/9/8/chartex" xmlns:cx2="http://schemas.microsoft.com/office/drawing/2015/10/21/chartex" xmlns:cx3="http://schemas.microsoft.com/office/drawing/2016/5/9/chartex" xmlns:cx4="http://schemas.microsoft.com/office/drawing/2016/5/10/chartex" xmlns:cx5="http://schemas.microsoft.com/office/drawing/2016/5/11/chartex" xmlns:cx6="http://schemas.microsoft.com/office/drawing/2016/5/12/chartex" xmlns:cx7="http://schemas.microsoft.com/office/drawing/2016/5/13/chartex" xmlns:cx8="http://schemas.microsoft.com/office/drawing/2016/5/14/chartex" xmlns:mc="http://schemas.openxmlformats.org/markup-compatibility/2006" xmlns:aink="http://schemas.microsoft.com/office/drawing/2016/ink" xmlns:am3d="http://schemas.microsoft.com/office/drawing/2017/model3d" xmlns:o="urn:schemas-microsoft-com:office:office" xmlns:oel="http://schemas.microsoft.com/office/2019/extlst" xmlns:r="http://schemas.openxmlformats.org/officeDocument/2006/relationships" xmlns:m="http://schemas.openxmlformats.org/officeDocument/2006/math" xmlns:v="urn:schemas-microsoft-com:vml" xmlns:wp14="http://schemas.microsoft.com/office/word/2010/wordprocessingDrawing" xmlns:wp="http://schemas.openxmlformats.org/drawingml/2006/wordprocessingDrawing" xmlns:w10="urn:schemas-microsoft-com:office:word" xmlns:w="http://schemas.openxmlformats.org/wordprocessingml/2006/main" xmlns:w14="http://schemas.microsoft.com/office/word/2010/wordml" xmlns:w15="http://schemas.microsoft.com/office/word/2012/wordml" xmlns:w16cex="http://schemas.microsoft.com/office/word/2018/wordml/cex" xmlns:w16cid="http://schemas.microsoft.com/office/word/2016/wordml/cid" xmlns:w16="http://schemas.microsoft.com/office/word/2018/wordml" xmlns:w16sdtdh="http://schemas.microsoft.com/office/word/2020/wordml/sdtdatahash" xmlns:w16se="http://schemas.microsoft.com/office/word/2015/wordml/symex" xmlns:wpg="http://schemas.microsoft.com/office/word/2010/wordprocessingGroup" xmlns:wpi="http://schemas.microsoft.com/office/word/2010/wordprocessingInk" xmlns:wne="http://schemas.microsoft.com/office/word/2006/wordml" xmlns:wps="http://schemas.microsoft.com/office/word/2010/wordprocessingShape" mc:Ignorable="w14 w15 w16se w16cid w16 w16cex w16sdtdh wp14">
+<w:hdr xmlns:wpc="http://schemas.microsoft.com/office/word/2010/wordprocessingCanvas" xmlns:cx="http://schemas.microsoft.com/office/drawing/2014/chartex" xmlns:cx1="http://schemas.microsoft.com/office/drawing/2015/9/8/chartex" xmlns:cx2="http://schemas.microsoft.com/office/drawing/2015/10/21/chartex" xmlns:cx3="http://schemas.microsoft.com/office/drawing/2016/5/9/chartex" xmlns:cx4="http://schemas.microsoft.com/office/drawing/2016/5/10/chartex" xmlns:cx5="http://schemas.microsoft.com/office/drawing/2016/5/11/chartex" xmlns:cx6="http://schemas.microsoft.com/office/drawing/2016/5/12/chartex" xmlns:cx7="http://schemas.microsoft.com/office/drawing/2016/5/13/chartex" xmlns:cx8="http://schemas.microsoft.com/office/drawing/2016/5/14/chartex" xmlns:mc="http://schemas.openxmlformats.org/markup-compatibility/2006" xmlns:aink="http://schemas.microsoft.com/office/drawing/2016/ink" xmlns:am3d="http://schemas.microsoft.com/office/drawing/2017/model3d" xmlns:o="urn:schemas-microsoft-com:office:office" xmlns:oel="http://schemas.microsoft.com/office/2019/extlst" xmlns:r="http://schemas.openxmlformats.org/officeDocument/2006/relationships" xmlns:m="http://schemas.openxmlformats.org/officeDocument/2006/math" xmlns:v="urn:schemas-microsoft-com:vml" xmlns:wp14="http://schemas.microsoft.com/office/word/2010/wordprocessingDrawing" xmlns:wp="http://schemas.openxmlformats.org/drawingml/2006/wordprocessingDrawing" xmlns:w10="urn:schemas-microsoft-com:office:word" xmlns:w="http://schemas.openxmlformats.org/wordprocessingml/2006/main" xmlns:w14="http://schemas.microsoft.com/office/word/2010/wordml" xmlns:w15="http://schemas.microsoft.com/office/word/2012/wordml" xmlns:w16cex="http://schemas.microsoft.com/office/word/2018/wordml/cex" xmlns:w16cid="http://schemas.microsoft.com/office/word/2016/wordml/cid" xmlns:w16="http://schemas.microsoft.com/office/word/2018/wordml" xmlns:w16du="http://schemas.microsoft.com/office/word/2023/wordml/word16du" xmlns:w16sdtdh="http://schemas.microsoft.com/office/word/2020/wordml/sdtdatahash" xmlns:w16se="http://schemas.microsoft.com/office/word/2015/wordml/symex" xmlns:wpg="http://schemas.microsoft.com/office/word/2010/wordprocessingGroup" xmlns:wpi="http://schemas.microsoft.com/office/word/2010/wordprocessingInk" xmlns:wne="http://schemas.microsoft.com/office/word/2006/wordml" xmlns:wps="http://schemas.microsoft.com/office/word/2010/wordprocessingShape" mc:Ignorable="w14 w15 w16se w16cid w16 w16cex w16sdtdh wp14">
   <w:p>
     <w:pPr>
       <w:pStyle w:val="Header"/>
@@ -4284,7 +4859,7 @@
 </file>
 
 <file path=word/numbering.xml><?xml version="1.0" encoding="utf-8"?>
-<w:numbering xmlns:wpc="http://schemas.microsoft.com/office/word/2010/wordprocessingCanvas" xmlns:cx="http://schemas.microsoft.com/office/drawing/2014/chartex" xmlns:cx1="http://schemas.microsoft.com/office/drawing/2015/9/8/chartex" xmlns:cx2="http://schemas.microsoft.com/office/drawing/2015/10/21/chartex" xmlns:cx3="http://schemas.microsoft.com/office/drawing/2016/5/9/chartex" xmlns:cx4="http://schemas.microsoft.com/office/drawing/2016/5/10/chartex" xmlns:cx5="http://schemas.microsoft.com/office/drawing/2016/5/11/chartex" xmlns:cx6="http://schemas.microsoft.com/office/drawing/2016/5/12/chartex" xmlns:cx7="http://schemas.microsoft.com/office/drawing/2016/5/13/chartex" xmlns:cx8="http://schemas.microsoft.com/office/drawing/2016/5/14/chartex" xmlns:mc="http://schemas.openxmlformats.org/markup-compatibility/2006" xmlns:aink="http://schemas.microsoft.com/office/drawing/2016/ink" xmlns:am3d="http://schemas.microsoft.com/office/drawing/2017/model3d" xmlns:o="urn:schemas-microsoft-com:office:office" xmlns:oel="http://schemas.microsoft.com/office/2019/extlst" xmlns:r="http://schemas.openxmlformats.org/officeDocument/2006/relationships" xmlns:m="http://schemas.openxmlformats.org/officeDocument/2006/math" xmlns:v="urn:schemas-microsoft-com:vml" xmlns:wp14="http://schemas.microsoft.com/office/word/2010/wordprocessingDrawing" xmlns:wp="http://schemas.openxmlformats.org/drawingml/2006/wordprocessingDrawing" xmlns:w10="urn:schemas-microsoft-com:office:word" xmlns:w="http://schemas.openxmlformats.org/wordprocessingml/2006/main" xmlns:w14="http://schemas.microsoft.com/office/word/2010/wordml" xmlns:w15="http://schemas.microsoft.com/office/word/2012/wordml" xmlns:w16cex="http://schemas.microsoft.com/office/word/2018/wordml/cex" xmlns:w16cid="http://schemas.microsoft.com/office/word/2016/wordml/cid" xmlns:w16="http://schemas.microsoft.com/office/word/2018/wordml" xmlns:w16sdtdh="http://schemas.microsoft.com/office/word/2020/wordml/sdtdatahash" xmlns:w16se="http://schemas.microsoft.com/office/word/2015/wordml/symex" xmlns:wpg="http://schemas.microsoft.com/office/word/2010/wordprocessingGroup" xmlns:wpi="http://schemas.microsoft.com/office/word/2010/wordprocessingInk" xmlns:wne="http://schemas.microsoft.com/office/word/2006/wordml" xmlns:wps="http://schemas.microsoft.com/office/word/2010/wordprocessingShape" mc:Ignorable="w14 w15 w16se w16cid w16 w16cex w16sdtdh wp14">
+<w:numbering xmlns:wpc="http://schemas.microsoft.com/office/word/2010/wordprocessingCanvas" xmlns:cx="http://schemas.microsoft.com/office/drawing/2014/chartex" xmlns:cx1="http://schemas.microsoft.com/office/drawing/2015/9/8/chartex" xmlns:cx2="http://schemas.microsoft.com/office/drawing/2015/10/21/chartex" xmlns:cx3="http://schemas.microsoft.com/office/drawing/2016/5/9/chartex" xmlns:cx4="http://schemas.microsoft.com/office/drawing/2016/5/10/chartex" xmlns:cx5="http://schemas.microsoft.com/office/drawing/2016/5/11/chartex" xmlns:cx6="http://schemas.microsoft.com/office/drawing/2016/5/12/chartex" xmlns:cx7="http://schemas.microsoft.com/office/drawing/2016/5/13/chartex" xmlns:cx8="http://schemas.microsoft.com/office/drawing/2016/5/14/chartex" xmlns:mc="http://schemas.openxmlformats.org/markup-compatibility/2006" xmlns:aink="http://schemas.microsoft.com/office/drawing/2016/ink" xmlns:am3d="http://schemas.microsoft.com/office/drawing/2017/model3d" xmlns:o="urn:schemas-microsoft-com:office:office" xmlns:oel="http://schemas.microsoft.com/office/2019/extlst" xmlns:r="http://schemas.openxmlformats.org/officeDocument/2006/relationships" xmlns:m="http://schemas.openxmlformats.org/officeDocument/2006/math" xmlns:v="urn:schemas-microsoft-com:vml" xmlns:wp14="http://schemas.microsoft.com/office/word/2010/wordprocessingDrawing" xmlns:wp="http://schemas.openxmlformats.org/drawingml/2006/wordprocessingDrawing" xmlns:w10="urn:schemas-microsoft-com:office:word" xmlns:w="http://schemas.openxmlformats.org/wordprocessingml/2006/main" xmlns:w14="http://schemas.microsoft.com/office/word/2010/wordml" xmlns:w15="http://schemas.microsoft.com/office/word/2012/wordml" xmlns:w16cex="http://schemas.microsoft.com/office/word/2018/wordml/cex" xmlns:w16cid="http://schemas.microsoft.com/office/word/2016/wordml/cid" xmlns:w16="http://schemas.microsoft.com/office/word/2018/wordml" xmlns:w16du="http://schemas.microsoft.com/office/word/2023/wordml/word16du" xmlns:w16sdtdh="http://schemas.microsoft.com/office/word/2020/wordml/sdtdatahash" xmlns:w16se="http://schemas.microsoft.com/office/word/2015/wordml/symex" xmlns:wpg="http://schemas.microsoft.com/office/word/2010/wordprocessingGroup" xmlns:wpi="http://schemas.microsoft.com/office/word/2010/wordprocessingInk" xmlns:wne="http://schemas.microsoft.com/office/word/2006/wordml" xmlns:wps="http://schemas.microsoft.com/office/word/2010/wordprocessingShape" mc:Ignorable="w14 w15 w16se w16cid w16 w16cex w16sdtdh wp14">
   <w:abstractNum w:abstractNumId="0" w15:restartNumberingAfterBreak="0">
     <w:nsid w:val="FFFFFFFB"/>
     <w:multiLevelType w:val="multilevel"/>

</xml_diff>